<commit_message>
More progress on reviewer feedback
</commit_message>
<xml_diff>
--- a/metaware_manuscript_EDITED.docx
+++ b/metaware_manuscript_EDITED.docx
@@ -242,7 +242,15 @@
         <w:pStyle w:val="BodyText"/>
       </w:pPr>
       <w:r>
-        <w:t>To start, Rosnow and colleagues reasoned that participants must be receptive to demand characteristics for there to be subsequent shifts in participants’ responses (see also, Orne, 1958). As an extreme example, imagine that a researcher hands an infant a sheet of paper that precisely explains the study hypothesis. Demand characteristics are certainly present, but they are not predicted to have an impact because the infant is not receptive to the cues. Even if the infant possessed the astonishing ability to read, it’s possible they would misunderstand the cues (Corneille &amp; Lush, 2023) – which we will consider another form of non-receptivity in the present work.</w:t>
+        <w:t>To start, Rosnow and colleagues reasoned that participants must be receptive to demand characteristics for there to be subsequent shifts in participants’ responses</w:t>
+      </w:r>
+      <w:del w:id="1" w:author="Coles, Nicholas A." w:date="2025-05-01T19:10:00Z" w16du:dateUtc="2025-05-01T23:10:00Z">
+        <w:r>
+          <w:delText xml:space="preserve"> (see also, Orne, 1958)</w:delText>
+        </w:r>
+      </w:del>
+      <w:r>
+        <w:t>. As an extreme example, imagine that a researcher hands an infant a sheet of paper that precisely explains the study hypothesis. Demand characteristics are certainly present, but they are not predicted to have an impact because the infant is not receptive to the cues. Even if the infant possessed the astonishing ability to read, it’s possible they would misunderstand the cues (Corneille &amp; Lush, 2023) – which we will consider another form of non-receptivity in the present work.</w:t>
       </w:r>
     </w:p>
     <w:p>
@@ -260,11 +268,11 @@
         <w:t>multiple</w:t>
       </w:r>
       <w:r>
-        <w:t xml:space="preserve"> shifting motivations in mind when they conceptualize their roles as </w:t>
+        <w:t xml:space="preserve"> shifting motivations in mind when they conceptualize their roles as subjects (Rosnow &amp; Rosenthal, 1997; see also Silverman &amp; Marcantonio, 1965). For example, </w:t>
       </w:r>
       <w:r>
         <w:lastRenderedPageBreak/>
-        <w:t>subjects (Rosnow &amp; Rosenthal, 1997; see also Silverman &amp; Marcantonio, 1965). For example, participants appear to be motivated to increase performance on simple tasks when told that this is the experimenter’s expectation – but not when the experimenter adds that the increase in performance will be indicative of a negative personality trait (Sigall et al., 1970). Rosnow and colleagues, thus, suggested that participants in any given context can be characterized as being overall motivated to either: (a) non-acquiesce (i.e., not change their responses based on knowledge about the hypothesis), (b) acquiesce (i.e., provide hypothesis-consistent responses), or (c) counter-acquiesce (i.e., provide hypothesis-inconsistent responses).</w:t>
+        <w:t>participants appear to be motivated to increase performance on simple tasks when told that this is the experimenter’s expectation – but not when the experimenter adds that the increase in performance will be indicative of a negative personality trait (Sigall et al., 1970). Rosnow and colleagues, thus, suggested that participants in any given context can be characterized as being overall motivated to either: (a) non-acquiesce (i.e., not change their responses based on knowledge about the hypothesis), (b) acquiesce (i.e., provide hypothesis-consistent responses), or (c) counter-acquiesce (i.e., provide hypothesis-inconsistent responses).</w:t>
       </w:r>
     </w:p>
     <w:p>
@@ -280,11 +288,11 @@
         <w:pStyle w:val="BodyText"/>
       </w:pPr>
       <w:r>
-        <w:t xml:space="preserve">Of course, other researchers have since expanded upon and/or challenged parts of Rosnow and colleagues’ framework. For example, by elaborating upon underlying mechanisms like imagination, Corneille and Lush (2023) more clearly highlight that participants can willingly change many outcomes that may initially seem outside their control. For example, a participant </w:t>
+        <w:t xml:space="preserve">Of course, other researchers have since expanded upon and/or challenged parts of Rosnow and colleagues’ framework. For example, by elaborating upon underlying mechanisms like imagination, Corneille and Lush (2023) more clearly highlight that participants can willingly change many outcomes that may initially seem outside their control. For example, a participant who wants to help a researcher confirm that a manuscript reviewing research artifacts is </w:t>
       </w:r>
       <w:r>
         <w:lastRenderedPageBreak/>
-        <w:t xml:space="preserve">who wants to help a researcher confirm that a manuscript reviewing research artifacts is physiologically arousing could likely do so by simply imagining a physiologically arousing context. Relatedly, Coles et al. (2022) argued that demand characteristics may sometimes impact participants in cases where they are </w:t>
+        <w:t xml:space="preserve">physiologically arousing could likely do so by simply imagining a physiologically arousing context. Relatedly, Coles et al. (2022) argued that demand characteristics may sometimes impact participants in cases where they are </w:t>
       </w:r>
       <w:r>
         <w:rPr>
@@ -301,7 +309,7 @@
       <w:pPr>
         <w:pStyle w:val="Heading1"/>
       </w:pPr>
-      <w:bookmarkStart w:id="1" w:name="methodology"/>
+      <w:bookmarkStart w:id="2" w:name="methodology"/>
       <w:bookmarkEnd w:id="0"/>
       <w:r>
         <w:t>Methodology</w:t>
@@ -330,7 +338,18 @@
         <w:pStyle w:val="BodyText"/>
       </w:pPr>
       <w:r>
-        <w:t>We defined the scope of the meta-analysis using the Population, Intervention, Comparison, Outcome framework (Schardt, Adams, Owens, Keitz, &amp; Fontelo, 2007). Our population-of-interest was human subjects participating in non-clinical psychology experiments. Given that there is a sizable literature and number of reviews on conceptually-related placebo effects, excluding clinical studies improved the feasibility and reduced the redundancy of our work.</w:t>
+        <w:t>We defined the scope of the meta-analysis using the Population, Intervention, Comparison, Outcome framework (</w:t>
+      </w:r>
+      <w:ins w:id="3" w:author="Coles, Nicholas A." w:date="2025-05-01T19:16:00Z" w16du:dateUtc="2025-05-01T23:16:00Z">
+        <w:r>
+          <w:t>a structured approach to framing research questions</w:t>
+        </w:r>
+        <w:r>
+          <w:t xml:space="preserve">; </w:t>
+        </w:r>
+      </w:ins>
+      <w:r>
+        <w:t>Schardt, Adams, Owens, Keitz, &amp; Fontelo, 2007). Our population-of-interest was human subjects participating in non-clinical psychology experiments. Given that there is a sizable literature and number of reviews on conceptually-related placebo effects, excluding clinical studies improved the feasibility and reduced the redundancy of our work.</w:t>
       </w:r>
     </w:p>
     <w:p>
@@ -338,17 +357,14 @@
         <w:pStyle w:val="BodyText"/>
       </w:pPr>
       <w:r>
-        <w:t xml:space="preserve">The intervention-of-interest was explicit manipulations of the hypothesis communicated to participants – i.e., scenarios where a researcher tells participants about the effect of an </w:t>
-      </w:r>
-      <w:r>
+        <w:t xml:space="preserve">The intervention-of-interest was explicit manipulations of the hypothesis communicated to participants – i.e., scenarios where a researcher tells participants about the effect of an independent variable on a dependent variable. Demand characteristics are sometimes defined as </w:t>
+      </w:r>
+      <w:r>
+        <w:rPr>
+          <w:i/>
+          <w:iCs/>
+        </w:rPr>
         <w:lastRenderedPageBreak/>
-        <w:t xml:space="preserve">independent variable on a dependent variable. Demand characteristics are sometimes defined as </w:t>
-      </w:r>
-      <w:r>
-        <w:rPr>
-          <w:i/>
-          <w:iCs/>
-        </w:rPr>
         <w:t>any</w:t>
       </w:r>
       <w:r>
@@ -398,7 +414,7 @@
         <w:pStyle w:val="Heading3"/>
         <w:framePr w:wrap="around"/>
       </w:pPr>
-      <w:bookmarkStart w:id="2" w:name="literature-search"/>
+      <w:bookmarkStart w:id="4" w:name="literature-search"/>
       <w:r>
         <w:t>Literature search.</w:t>
       </w:r>
@@ -416,11 +432,11 @@
         <w:pStyle w:val="BodyText"/>
       </w:pPr>
       <w:r>
-        <w:t xml:space="preserve">The literature search was initially developed in consultation with a librarian at (anonymous for peer review) and later expanded based on reviewer feedback. On January 12, 2022, we searched APA PsycInfo using broad search terms: “demand characteristics” OR “hypothesis awareness” (n = 850 records identified). On April 17, 2024, we repeated the search to identify records published after the initial search (n = 29 records identified). At that time, we also expanded the search to include conceptually similar terms found in the appendix of Rosnow and Rosenthal’s (1997) book on experimental artifacts: “participant role” OR “demand effects” </w:t>
+        <w:t xml:space="preserve">The literature search was initially developed in consultation with a librarian at (anonymous for peer review) and later expanded based on reviewer feedback. On January 12, 2022, we searched APA PsycInfo using broad search terms: “demand characteristics” OR “hypothesis awareness” (n = 850 records identified). On April 17, 2024, we repeated the search to identify records published after the initial search (n = 29 records identified). At that time, we also expanded the search to include conceptually similar terms found in the appendix of Rosnow and Rosenthal’s (1997) book on experimental artifacts: “participant role” OR “demand effects” OR “good subject effect” OR “expectancy effect” OR “evaluative apprehension” (n = 572 </w:t>
       </w:r>
       <w:r>
         <w:lastRenderedPageBreak/>
-        <w:t>OR “good subject effect” OR “expectancy effect” OR “evaluative apprehension” (n = 572 records identified). We also released a call for unpublished studies on the Society for Personality and Social Psychology Open Forum, Twitter, the Facebook Psychological Methods Discussion group, and the Facebook PsychMAP group (n = 6 records identified).</w:t>
+        <w:t>records identified). We also released a call for unpublished studies on the Society for Personality and Social Psychology Open Forum, Twitter, the Facebook Psychological Methods Discussion group, and the Facebook PsychMAP group (n = 6 records identified).</w:t>
       </w:r>
     </w:p>
     <w:p>
@@ -496,8 +512,8 @@
       <w:pPr>
         <w:pStyle w:val="ImageCaption"/>
       </w:pPr>
-      <w:bookmarkStart w:id="3" w:name="fig:prisma"/>
-      <w:bookmarkEnd w:id="3"/>
+      <w:bookmarkStart w:id="5" w:name="fig:prisma"/>
+      <w:bookmarkEnd w:id="5"/>
       <w:r>
         <w:rPr>
           <w:i/>
@@ -522,8 +538,8 @@
         <w:pStyle w:val="Heading3"/>
         <w:framePr w:wrap="around"/>
       </w:pPr>
-      <w:bookmarkStart w:id="4" w:name="screening"/>
-      <w:bookmarkEnd w:id="2"/>
+      <w:bookmarkStart w:id="6" w:name="screening"/>
+      <w:bookmarkEnd w:id="4"/>
       <w:r>
         <w:lastRenderedPageBreak/>
         <w:t>Screening.</w:t>
@@ -623,8 +639,8 @@
         <w:pStyle w:val="Heading3"/>
         <w:framePr w:wrap="around"/>
       </w:pPr>
-      <w:bookmarkStart w:id="5" w:name="effect-size-index"/>
-      <w:bookmarkEnd w:id="4"/>
+      <w:bookmarkStart w:id="7" w:name="effect-size-index"/>
+      <w:bookmarkEnd w:id="6"/>
       <w:r>
         <w:t>Effect size index.</w:t>
       </w:r>
@@ -875,8 +891,8 @@
         <w:pStyle w:val="Heading3"/>
         <w:framePr w:wrap="around"/>
       </w:pPr>
-      <w:bookmarkStart w:id="6" w:name="potential-study-feature-moderators"/>
-      <w:bookmarkEnd w:id="5"/>
+      <w:bookmarkStart w:id="8" w:name="potential-study-feature-moderators"/>
+      <w:bookmarkEnd w:id="7"/>
       <w:r>
         <w:t>Potential study feature moderators.</w:t>
       </w:r>
@@ -1102,8 +1118,8 @@
         <w:pStyle w:val="Heading3"/>
         <w:framePr w:wrap="around"/>
       </w:pPr>
-      <w:bookmarkStart w:id="7" w:name="Xe0d312d46d170b17286487d2e4bf43d6a2a2281"/>
-      <w:bookmarkEnd w:id="6"/>
+      <w:bookmarkStart w:id="9" w:name="Xe0d312d46d170b17286487d2e4bf43d6a2a2281"/>
+      <w:bookmarkEnd w:id="8"/>
       <w:r>
         <w:t>Can research participants help us understand demand effects?</w:t>
       </w:r>
@@ -1153,7 +1169,7 @@
         <w:pStyle w:val="Heading4"/>
         <w:framePr w:wrap="around"/>
       </w:pPr>
-      <w:bookmarkStart w:id="8" w:name="vignette-rating-methodology"/>
+      <w:bookmarkStart w:id="10" w:name="vignette-rating-methodology"/>
       <w:r>
         <w:t>Vignette rating methodology.</w:t>
       </w:r>
@@ -1232,8 +1248,8 @@
       <w:pPr>
         <w:pStyle w:val="ImageCaption"/>
       </w:pPr>
-      <w:bookmarkStart w:id="9" w:name="fig:vig"/>
-      <w:bookmarkEnd w:id="9"/>
+      <w:bookmarkStart w:id="11" w:name="fig:vig"/>
+      <w:bookmarkEnd w:id="11"/>
       <w:r>
         <w:rPr>
           <w:i/>
@@ -1334,7 +1350,7 @@
         <w:pStyle w:val="Heading5"/>
         <w:framePr w:wrap="around"/>
       </w:pPr>
-      <w:bookmarkStart w:id="10" w:name="X50ac5346a764638f68a9356056d1f2c3e87ad60"/>
+      <w:bookmarkStart w:id="12" w:name="X50ac5346a764638f68a9356056d1f2c3e87ad60"/>
       <w:r>
         <w:t>Accounting for different demand comparisons.</w:t>
       </w:r>
@@ -1395,10 +1411,10 @@
         <w:pStyle w:val="Heading3"/>
         <w:framePr w:wrap="around"/>
       </w:pPr>
-      <w:bookmarkStart w:id="11" w:name="meta-analytic-approach"/>
-      <w:bookmarkEnd w:id="7"/>
-      <w:bookmarkEnd w:id="8"/>
+      <w:bookmarkStart w:id="13" w:name="meta-analytic-approach"/>
+      <w:bookmarkEnd w:id="9"/>
       <w:bookmarkEnd w:id="10"/>
+      <w:bookmarkEnd w:id="12"/>
       <w:r>
         <w:t>Meta-analytic approach.</w:t>
       </w:r>
@@ -1444,7 +1460,7 @@
         <w:pStyle w:val="Heading4"/>
         <w:framePr w:wrap="around"/>
       </w:pPr>
-      <w:bookmarkStart w:id="12" w:name="publication-bias-analyses"/>
+      <w:bookmarkStart w:id="14" w:name="publication-bias-analyses"/>
       <w:r>
         <w:t>Publication bias analyses.</w:t>
       </w:r>
@@ -1502,12 +1518,12 @@
       <w:r>
         <w:t>Second, we conducted precision</w:t>
       </w:r>
-      <w:ins w:id="13" w:author="Coles, Nicholas A." w:date="2025-04-30T15:01:00Z" w16du:dateUtc="2025-04-30T19:01:00Z">
+      <w:ins w:id="15" w:author="Coles, Nicholas A." w:date="2025-04-30T15:01:00Z" w16du:dateUtc="2025-04-30T19:01:00Z">
         <w:r>
           <w:t xml:space="preserve"> </w:t>
         </w:r>
       </w:ins>
-      <w:del w:id="14" w:author="Coles, Nicholas A." w:date="2025-04-30T15:01:00Z" w16du:dateUtc="2025-04-30T19:01:00Z">
+      <w:del w:id="16" w:author="Coles, Nicholas A." w:date="2025-04-30T15:01:00Z" w16du:dateUtc="2025-04-30T19:01:00Z">
         <w:r>
           <w:delText>-</w:delText>
         </w:r>
@@ -1515,7 +1531,7 @@
       <w:r>
         <w:t>effect tests (</w:t>
       </w:r>
-      <w:ins w:id="15" w:author="Coles, Nicholas A." w:date="2025-04-30T15:02:00Z" w16du:dateUtc="2025-04-30T19:02:00Z">
+      <w:ins w:id="17" w:author="Coles, Nicholas A." w:date="2025-04-30T15:02:00Z" w16du:dateUtc="2025-04-30T19:02:00Z">
         <w:r>
           <w:t xml:space="preserve">PET; </w:t>
         </w:r>
@@ -1531,12 +1547,12 @@
       <w:r>
         <w:t xml:space="preserve">, 2014). In </w:t>
       </w:r>
-      <w:del w:id="16" w:author="Coles, Nicholas A." w:date="2025-04-30T15:02:00Z" w16du:dateUtc="2025-04-30T19:02:00Z">
+      <w:del w:id="18" w:author="Coles, Nicholas A." w:date="2025-04-30T15:02:00Z" w16du:dateUtc="2025-04-30T19:02:00Z">
         <w:r>
           <w:delText>precision-effect tests</w:delText>
         </w:r>
       </w:del>
-      <w:ins w:id="17" w:author="Coles, Nicholas A." w:date="2025-04-30T15:02:00Z" w16du:dateUtc="2025-04-30T19:02:00Z">
+      <w:ins w:id="19" w:author="Coles, Nicholas A." w:date="2025-04-30T15:02:00Z" w16du:dateUtc="2025-04-30T19:02:00Z">
         <w:r>
           <w:t>PET</w:t>
         </w:r>
@@ -1567,9 +1583,9 @@
         <w:pStyle w:val="Heading3"/>
         <w:framePr w:wrap="around"/>
       </w:pPr>
-      <w:bookmarkStart w:id="18" w:name="transparency-and-openness"/>
-      <w:bookmarkEnd w:id="11"/>
-      <w:bookmarkEnd w:id="12"/>
+      <w:bookmarkStart w:id="20" w:name="transparency-and-openness"/>
+      <w:bookmarkEnd w:id="13"/>
+      <w:bookmarkEnd w:id="14"/>
       <w:r>
         <w:t>Transparency and openness.</w:t>
       </w:r>
@@ -1643,8 +1659,8 @@
       <w:pPr>
         <w:pStyle w:val="Heading2"/>
       </w:pPr>
-      <w:bookmarkStart w:id="19" w:name="results"/>
-      <w:bookmarkEnd w:id="18"/>
+      <w:bookmarkStart w:id="21" w:name="results"/>
+      <w:bookmarkEnd w:id="20"/>
       <w:r>
         <w:t>Results</w:t>
       </w:r>
@@ -1900,7 +1916,7 @@
         <w:pStyle w:val="Heading3"/>
         <w:framePr w:wrap="around"/>
       </w:pPr>
-      <w:bookmarkStart w:id="20" w:name="overall-results"/>
+      <w:bookmarkStart w:id="22" w:name="overall-results"/>
       <w:r>
         <w:t>Overall results.</w:t>
       </w:r>
@@ -2003,8 +2019,8 @@
       <w:pPr>
         <w:pStyle w:val="ImageCaption"/>
       </w:pPr>
-      <w:bookmarkStart w:id="21" w:name="fig:forest"/>
-      <w:bookmarkEnd w:id="21"/>
+      <w:bookmarkStart w:id="23" w:name="fig:forest"/>
+      <w:bookmarkEnd w:id="23"/>
       <w:r>
         <w:rPr>
           <w:i/>
@@ -2074,7 +2090,7 @@
       <w:r>
         <w:t xml:space="preserve"> Consistent with this assumption, observed variability in demand effects </w:t>
       </w:r>
-      <w:del w:id="22" w:author="Coles, Nicholas A." w:date="2025-04-30T15:08:00Z" w16du:dateUtc="2025-04-30T19:08:00Z">
+      <w:del w:id="24" w:author="Coles, Nicholas A." w:date="2025-04-30T15:08:00Z" w16du:dateUtc="2025-04-30T19:08:00Z">
         <w:r>
           <w:delText xml:space="preserve">drastically </w:delText>
         </w:r>
@@ -2126,22 +2142,22 @@
       <w:r>
         <w:t xml:space="preserve"> &lt; .001</w:t>
       </w:r>
-      <w:ins w:id="23" w:author="Coles, Nicholas A." w:date="2025-04-30T15:29:00Z" w16du:dateUtc="2025-04-30T19:29:00Z">
+      <w:ins w:id="25" w:author="Coles, Nicholas A." w:date="2025-04-30T15:29:00Z" w16du:dateUtc="2025-04-30T19:29:00Z">
         <w:r>
           <w:t xml:space="preserve">, </w:t>
         </w:r>
       </w:ins>
-      <w:ins w:id="24" w:author="Coles, Nicholas A." w:date="2025-04-30T15:34:00Z" w16du:dateUtc="2025-04-30T19:34:00Z">
+      <w:ins w:id="26" w:author="Coles, Nicholas A." w:date="2025-04-30T15:34:00Z" w16du:dateUtc="2025-04-30T19:34:00Z">
         <w:r>
           <w:t xml:space="preserve">total </w:t>
         </w:r>
       </w:ins>
-      <w:ins w:id="25" w:author="Coles, Nicholas A." w:date="2025-04-30T15:29:00Z" w16du:dateUtc="2025-04-30T19:29:00Z">
+      <w:ins w:id="27" w:author="Coles, Nicholas A." w:date="2025-04-30T15:29:00Z" w16du:dateUtc="2025-04-30T19:29:00Z">
         <w:r>
           <w:rPr>
             <w:i/>
             <w:iCs/>
-            <w:rPrChange w:id="26" w:author="Coles, Nicholas A." w:date="2025-04-30T15:29:00Z" w16du:dateUtc="2025-04-30T19:29:00Z">
+            <w:rPrChange w:id="28" w:author="Coles, Nicholas A." w:date="2025-04-30T15:29:00Z" w16du:dateUtc="2025-04-30T19:29:00Z">
               <w:rPr/>
             </w:rPrChange>
           </w:rPr>
@@ -2152,7 +2168,7 @@
             <w:i/>
             <w:iCs/>
             <w:vertAlign w:val="superscript"/>
-            <w:rPrChange w:id="27" w:author="Coles, Nicholas A." w:date="2025-04-30T15:29:00Z" w16du:dateUtc="2025-04-30T19:29:00Z">
+            <w:rPrChange w:id="29" w:author="Coles, Nicholas A." w:date="2025-04-30T15:29:00Z" w16du:dateUtc="2025-04-30T19:29:00Z">
               <w:rPr/>
             </w:rPrChange>
           </w:rPr>
@@ -2162,17 +2178,17 @@
           <w:t xml:space="preserve"> = </w:t>
         </w:r>
       </w:ins>
-      <w:ins w:id="28" w:author="Coles, Nicholas A." w:date="2025-04-30T15:34:00Z" w16du:dateUtc="2025-04-30T19:34:00Z">
+      <w:ins w:id="30" w:author="Coles, Nicholas A." w:date="2025-04-30T15:34:00Z" w16du:dateUtc="2025-04-30T19:34:00Z">
         <w:r>
           <w:t>84.92</w:t>
         </w:r>
       </w:ins>
-      <w:ins w:id="29" w:author="Coles, Nicholas A." w:date="2025-04-30T15:29:00Z" w16du:dateUtc="2025-04-30T19:29:00Z">
+      <w:ins w:id="31" w:author="Coles, Nicholas A." w:date="2025-04-30T15:29:00Z" w16du:dateUtc="2025-04-30T19:29:00Z">
         <w:r>
           <w:t>)</w:t>
         </w:r>
       </w:ins>
-      <w:del w:id="30" w:author="Coles, Nicholas A." w:date="2025-04-30T15:29:00Z" w16du:dateUtc="2025-04-30T19:29:00Z">
+      <w:del w:id="32" w:author="Coles, Nicholas A." w:date="2025-04-30T15:29:00Z" w16du:dateUtc="2025-04-30T19:29:00Z">
         <w:r>
           <w:delText>)</w:delText>
         </w:r>
@@ -2232,15 +2248,12 @@
       <w:r>
         <w:t xml:space="preserve"> = </w:t>
       </w:r>
-      <w:ins w:id="31" w:author="Coles, Nicholas A." w:date="2025-04-30T15:08:00Z" w16du:dateUtc="2025-04-30T19:08:00Z">
+      <w:ins w:id="33" w:author="Coles, Nicholas A." w:date="2025-04-30T15:08:00Z" w16du:dateUtc="2025-04-30T19:08:00Z">
         <w:r>
-          <w:t>0</w:t>
-        </w:r>
-        <w:r>
-          <w:t>.89</w:t>
+          <w:t>0.89</w:t>
         </w:r>
       </w:ins>
-      <w:del w:id="32" w:author="Coles, Nicholas A." w:date="2025-04-30T15:08:00Z" w16du:dateUtc="2025-04-30T19:08:00Z">
+      <w:del w:id="34" w:author="Coles, Nicholas A." w:date="2025-04-30T15:08:00Z" w16du:dateUtc="2025-04-30T19:08:00Z">
         <w:r>
           <w:delText>-0.46</w:delText>
         </w:r>
@@ -2293,8 +2306,8 @@
         <w:pStyle w:val="Heading3"/>
         <w:framePr w:wrap="around"/>
       </w:pPr>
-      <w:bookmarkStart w:id="33" w:name="moderator-analyses"/>
-      <w:bookmarkEnd w:id="20"/>
+      <w:bookmarkStart w:id="35" w:name="moderator-analyses"/>
+      <w:bookmarkEnd w:id="22"/>
       <w:r>
         <w:t>Moderator analyses.</w:t>
       </w:r>
@@ -2312,7 +2325,7 @@
         <w:pStyle w:val="Heading4"/>
         <w:framePr w:wrap="around"/>
       </w:pPr>
-      <w:bookmarkStart w:id="34" w:name="study-features"/>
+      <w:bookmarkStart w:id="36" w:name="study-features"/>
       <w:r>
         <w:t>Study features.</w:t>
       </w:r>
@@ -2335,7 +2348,7 @@
       </w:r>
       <m:oMath>
         <m:r>
-          <w:ins w:id="35" w:author="Coles, Nicholas A." w:date="2025-04-30T15:05:00Z" w16du:dateUtc="2025-04-30T19:05:00Z">
+          <w:ins w:id="37" w:author="Coles, Nicholas A." w:date="2025-04-30T15:05:00Z" w16du:dateUtc="2025-04-30T19:05:00Z">
             <w:rPr>
               <w:rFonts w:ascii="Cambria Math" w:hAnsi="Cambria Math"/>
             </w:rPr>
@@ -2343,7 +2356,7 @@
           </w:ins>
         </m:r>
         <m:r>
-          <w:del w:id="36" w:author="Coles, Nicholas A." w:date="2025-04-30T15:05:00Z" w16du:dateUtc="2025-04-30T19:05:00Z">
+          <w:del w:id="38" w:author="Coles, Nicholas A." w:date="2025-04-30T15:05:00Z" w16du:dateUtc="2025-04-30T19:05:00Z">
             <w:rPr>
               <w:rFonts w:ascii="Cambria Math" w:hAnsi="Cambria Math"/>
             </w:rPr>
@@ -2365,13 +2378,13 @@
       <w:r>
         <w:t xml:space="preserve"> &lt; .001), as opposed to one demand characteristic condition being compared to a control group (</w:t>
       </w:r>
-      <w:ins w:id="37" w:author="Coles, Nicholas A." w:date="2025-04-30T15:05:00Z" w16du:dateUtc="2025-04-30T19:05:00Z">
+      <w:ins w:id="39" w:author="Coles, Nicholas A." w:date="2025-04-30T15:05:00Z" w16du:dateUtc="2025-04-30T19:05:00Z">
         <w:r>
           <w:rPr>
             <w:rFonts w:eastAsiaTheme="minorEastAsia"/>
             <w:i/>
             <w:iCs/>
-            <w:rPrChange w:id="38" w:author="Coles, Nicholas A." w:date="2025-04-30T15:05:00Z" w16du:dateUtc="2025-04-30T19:05:00Z">
+            <w:rPrChange w:id="40" w:author="Coles, Nicholas A." w:date="2025-04-30T15:05:00Z" w16du:dateUtc="2025-04-30T19:05:00Z">
               <w:rPr>
                 <w:rFonts w:eastAsiaTheme="minorEastAsia"/>
               </w:rPr>
@@ -2382,7 +2395,7 @@
       </w:ins>
       <m:oMath>
         <m:r>
-          <w:del w:id="39" w:author="Coles, Nicholas A." w:date="2025-04-30T15:05:00Z" w16du:dateUtc="2025-04-30T19:05:00Z">
+          <w:del w:id="41" w:author="Coles, Nicholas A." w:date="2025-04-30T15:05:00Z" w16du:dateUtc="2025-04-30T19:05:00Z">
             <w:rPr>
               <w:rFonts w:ascii="Cambria Math" w:hAnsi="Cambria Math"/>
             </w:rPr>
@@ -2468,7 +2481,7 @@
       </w:r>
       <m:oMath>
         <m:r>
-          <w:ins w:id="40" w:author="Coles, Nicholas A." w:date="2025-04-30T15:06:00Z" w16du:dateUtc="2025-04-30T19:06:00Z">
+          <w:ins w:id="42" w:author="Coles, Nicholas A." w:date="2025-04-30T15:06:00Z" w16du:dateUtc="2025-04-30T19:06:00Z">
             <w:rPr>
               <w:rFonts w:ascii="Cambria Math" w:hAnsi="Cambria Math"/>
             </w:rPr>
@@ -2476,43 +2489,11 @@
           </w:ins>
         </m:r>
       </m:oMath>
-      <w:del w:id="41" w:author="Coles, Nicholas A." w:date="2025-04-30T15:06:00Z" w16du:dateUtc="2025-04-30T19:06:00Z">
+      <w:del w:id="43" w:author="Coles, Nicholas A." w:date="2025-04-30T15:06:00Z" w16du:dateUtc="2025-04-30T19:06:00Z">
         <w:r>
           <w:delText xml:space="preserve"> </w:delText>
         </w:r>
       </w:del>
-      <m:oMath>
-        <m:r>
-          <w:del w:id="42" w:author="Coles, Nicholas A." w:date="2025-04-30T15:06:00Z" w16du:dateUtc="2025-04-30T19:06:00Z">
-            <w:rPr>
-              <w:rFonts w:ascii="Cambria Math" w:hAnsi="Cambria Math"/>
-            </w:rPr>
-            <m:t>d</m:t>
-          </w:del>
-        </m:r>
-      </m:oMath>
-      <w:r>
-        <w:t xml:space="preserve"> = 0.18, 95% CI [0.07, 0.29], </w:t>
-      </w:r>
-      <m:oMath>
-        <m:r>
-          <w:rPr>
-            <w:rFonts w:ascii="Cambria Math" w:hAnsi="Cambria Math"/>
-          </w:rPr>
-          <m:t>p</m:t>
-        </m:r>
-      </m:oMath>
-      <w:r>
-        <w:t xml:space="preserve"> = .002), a decrease (i.e., negative demand; </w:t>
-      </w:r>
-      <w:ins w:id="43" w:author="Coles, Nicholas A." w:date="2025-04-30T15:06:00Z" w16du:dateUtc="2025-04-30T19:06:00Z">
-        <w:r>
-          <w:rPr>
-            <w:rFonts w:eastAsiaTheme="minorEastAsia"/>
-          </w:rPr>
-          <w:t>g</w:t>
-        </w:r>
-      </w:ins>
       <m:oMath>
         <m:r>
           <w:del w:id="44" w:author="Coles, Nicholas A." w:date="2025-04-30T15:06:00Z" w16du:dateUtc="2025-04-30T19:06:00Z">
@@ -2524,7 +2505,7 @@
         </m:r>
       </m:oMath>
       <w:r>
-        <w:t xml:space="preserve"> = 0.20, 95% CI [0.07, 0.33], </w:t>
+        <w:t xml:space="preserve"> = 0.18, 95% CI [0.07, 0.29], </w:t>
       </w:r>
       <m:oMath>
         <m:r>
@@ -2535,17 +2516,17 @@
         </m:r>
       </m:oMath>
       <w:r>
-        <w:t xml:space="preserve"> = .005), or no change in the dependent variable (i.e., nil demand; </w:t>
-      </w:r>
+        <w:t xml:space="preserve"> = .002), a decrease (i.e., negative demand; </w:t>
+      </w:r>
+      <w:ins w:id="45" w:author="Coles, Nicholas A." w:date="2025-04-30T15:06:00Z" w16du:dateUtc="2025-04-30T19:06:00Z">
+        <w:r>
+          <w:rPr>
+            <w:rFonts w:eastAsiaTheme="minorEastAsia"/>
+          </w:rPr>
+          <w:t>g</w:t>
+        </w:r>
+      </w:ins>
       <m:oMath>
-        <m:r>
-          <w:ins w:id="45" w:author="Coles, Nicholas A." w:date="2025-04-30T15:06:00Z" w16du:dateUtc="2025-04-30T19:06:00Z">
-            <w:rPr>
-              <w:rFonts w:ascii="Cambria Math" w:hAnsi="Cambria Math"/>
-            </w:rPr>
-            <m:t>g</m:t>
-          </w:ins>
-        </m:r>
         <m:r>
           <w:del w:id="46" w:author="Coles, Nicholas A." w:date="2025-04-30T15:06:00Z" w16du:dateUtc="2025-04-30T19:06:00Z">
             <w:rPr>
@@ -2556,7 +2537,7 @@
         </m:r>
       </m:oMath>
       <w:r>
-        <w:t xml:space="preserve"> = 0.27, 95% CI [-0.20, 0.75], </w:t>
+        <w:t xml:space="preserve"> = 0.20, 95% CI [0.07, 0.33], </w:t>
       </w:r>
       <m:oMath>
         <m:r>
@@ -2567,29 +2548,7 @@
         </m:r>
       </m:oMath>
       <w:r>
-        <w:t xml:space="preserve"> = .169). We did not find this to be the case, </w:t>
-      </w:r>
-      <m:oMath>
-        <m:r>
-          <w:rPr>
-            <w:rFonts w:ascii="Cambria Math" w:hAnsi="Cambria Math"/>
-          </w:rPr>
-          <m:t>F</m:t>
-        </m:r>
-      </m:oMath>
-      <w:r>
-        <w:t xml:space="preserve">(2, 4.16) = 0.18, </w:t>
-      </w:r>
-      <m:oMath>
-        <m:r>
-          <w:rPr>
-            <w:rFonts w:ascii="Cambria Math" w:hAnsi="Cambria Math"/>
-          </w:rPr>
-          <m:t>p</m:t>
-        </m:r>
-      </m:oMath>
-      <w:r>
-        <w:t xml:space="preserve"> = .842. We also did not find that demand effects significantly varied depending on whether they were manipulated within- </w:t>
+        <w:t xml:space="preserve"> = .005), or no change in the dependent variable (i.e., nil demand; </w:t>
       </w:r>
       <m:oMath>
         <m:r>
@@ -2600,15 +2559,8 @@
             <m:t>g</m:t>
           </w:ins>
         </m:r>
-      </m:oMath>
-      <w:del w:id="48" w:author="Coles, Nicholas A." w:date="2025-04-30T15:06:00Z" w16du:dateUtc="2025-04-30T19:06:00Z">
-        <w:r>
-          <w:delText>(</w:delText>
-        </w:r>
-      </w:del>
-      <m:oMath>
         <m:r>
-          <w:del w:id="49" w:author="Coles, Nicholas A." w:date="2025-04-30T15:06:00Z" w16du:dateUtc="2025-04-30T19:06:00Z">
+          <w:del w:id="48" w:author="Coles, Nicholas A." w:date="2025-04-30T15:06:00Z" w16du:dateUtc="2025-04-30T19:06:00Z">
             <w:rPr>
               <w:rFonts w:ascii="Cambria Math" w:hAnsi="Cambria Math"/>
             </w:rPr>
@@ -2617,7 +2569,7 @@
         </m:r>
       </m:oMath>
       <w:r>
-        <w:t xml:space="preserve"> = 0.23, 95% CI [0.12, 0.35], </w:t>
+        <w:t xml:space="preserve"> = 0.27, 95% CI [-0.20, 0.75], </w:t>
       </w:r>
       <m:oMath>
         <m:r>
@@ -2628,16 +2580,45 @@
         </m:r>
       </m:oMath>
       <w:r>
-        <w:t xml:space="preserve"> &lt; .001) vs. between-subjects (</w:t>
-      </w:r>
-      <w:ins w:id="50" w:author="Coles, Nicholas A." w:date="2025-04-30T15:06:00Z" w16du:dateUtc="2025-04-30T19:06:00Z">
+        <w:t xml:space="preserve"> = .169). We did not find this to be the case, </w:t>
+      </w:r>
+      <m:oMath>
+        <m:r>
+          <w:rPr>
+            <w:rFonts w:ascii="Cambria Math" w:hAnsi="Cambria Math"/>
+          </w:rPr>
+          <m:t>F</m:t>
+        </m:r>
+      </m:oMath>
+      <w:r>
+        <w:t xml:space="preserve">(2, 4.16) = 0.18, </w:t>
+      </w:r>
+      <m:oMath>
+        <m:r>
+          <w:rPr>
+            <w:rFonts w:ascii="Cambria Math" w:hAnsi="Cambria Math"/>
+          </w:rPr>
+          <m:t>p</m:t>
+        </m:r>
+      </m:oMath>
+      <w:r>
+        <w:t xml:space="preserve"> = .842. We also did not find that demand effects significantly varied depending on whether they were manipulated within- </w:t>
+      </w:r>
+      <m:oMath>
+        <m:r>
+          <w:ins w:id="49" w:author="Coles, Nicholas A." w:date="2025-04-30T15:06:00Z" w16du:dateUtc="2025-04-30T19:06:00Z">
+            <w:rPr>
+              <w:rFonts w:ascii="Cambria Math" w:hAnsi="Cambria Math"/>
+            </w:rPr>
+            <m:t>g</m:t>
+          </w:ins>
+        </m:r>
+      </m:oMath>
+      <w:del w:id="50" w:author="Coles, Nicholas A." w:date="2025-04-30T15:06:00Z" w16du:dateUtc="2025-04-30T19:06:00Z">
         <w:r>
-          <w:rPr>
-            <w:rFonts w:eastAsiaTheme="minorEastAsia"/>
-          </w:rPr>
-          <w:t>g</w:t>
+          <w:delText>(</w:delText>
         </w:r>
-      </w:ins>
+      </w:del>
       <m:oMath>
         <m:r>
           <w:del w:id="51" w:author="Coles, Nicholas A." w:date="2025-04-30T15:06:00Z" w16du:dateUtc="2025-04-30T19:06:00Z">
@@ -2649,7 +2630,7 @@
         </m:r>
       </m:oMath>
       <w:r>
-        <w:t xml:space="preserve"> = 0.14, 95% CI [0.03, 0.25], </w:t>
+        <w:t xml:space="preserve"> = 0.23, 95% CI [0.12, 0.35], </w:t>
       </w:r>
       <m:oMath>
         <m:r>
@@ -2660,113 +2641,17 @@
         </m:r>
       </m:oMath>
       <w:r>
-        <w:t xml:space="preserve"> = .016), </w:t>
-      </w:r>
+        <w:t xml:space="preserve"> &lt; .001) vs. between-subjects (</w:t>
+      </w:r>
+      <w:ins w:id="52" w:author="Coles, Nicholas A." w:date="2025-04-30T15:06:00Z" w16du:dateUtc="2025-04-30T19:06:00Z">
+        <w:r>
+          <w:rPr>
+            <w:rFonts w:eastAsiaTheme="minorEastAsia"/>
+          </w:rPr>
+          <w:t>g</w:t>
+        </w:r>
+      </w:ins>
       <m:oMath>
-        <m:r>
-          <w:rPr>
-            <w:rFonts w:ascii="Cambria Math" w:hAnsi="Cambria Math"/>
-          </w:rPr>
-          <m:t>F</m:t>
-        </m:r>
-      </m:oMath>
-      <w:r>
-        <w:t xml:space="preserve">(1, 10.61) = 1.76, </w:t>
-      </w:r>
-      <m:oMath>
-        <m:r>
-          <w:rPr>
-            <w:rFonts w:ascii="Cambria Math" w:hAnsi="Cambria Math"/>
-          </w:rPr>
-          <m:t>p</m:t>
-        </m:r>
-      </m:oMath>
-      <w:r>
-        <w:t xml:space="preserve"> = .213</w:t>
-      </w:r>
-    </w:p>
-    <w:p>
-      <w:pPr>
-        <w:pStyle w:val="BodyText"/>
-      </w:pPr>
-      <w:r>
-        <w:t>Demand effects tended to be slightly more positive for in-person (</w:t>
-      </w:r>
-      <m:oMath>
-        <m:r>
-          <w:rPr>
-            <w:rFonts w:ascii="Cambria Math" w:hAnsi="Cambria Math"/>
-          </w:rPr>
-          <m:t>g</m:t>
-        </m:r>
-      </m:oMath>
-      <w:r>
-        <w:t xml:space="preserve"> = 0.31, 95% CI [0.16, 0.46], </w:t>
-      </w:r>
-      <m:oMath>
-        <m:r>
-          <w:rPr>
-            <w:rFonts w:ascii="Cambria Math" w:hAnsi="Cambria Math"/>
-          </w:rPr>
-          <m:t>p</m:t>
-        </m:r>
-      </m:oMath>
-      <w:r>
-        <w:t xml:space="preserve"> &lt; .001) vs. online (</w:t>
-      </w:r>
-      <m:oMath>
-        <m:r>
-          <w:rPr>
-            <w:rFonts w:ascii="Cambria Math" w:hAnsi="Cambria Math"/>
-          </w:rPr>
-          <m:t>g</m:t>
-        </m:r>
-      </m:oMath>
-      <w:r>
-        <w:t xml:space="preserve"> = 0.10, 95% CI [0.01, 0.19], </w:t>
-      </w:r>
-      <m:oMath>
-        <m:r>
-          <w:rPr>
-            <w:rFonts w:ascii="Cambria Math" w:hAnsi="Cambria Math"/>
-          </w:rPr>
-          <m:t>p</m:t>
-        </m:r>
-      </m:oMath>
-      <w:r>
-        <w:t xml:space="preserve"> = .029) studies, </w:t>
-      </w:r>
-      <m:oMath>
-        <m:r>
-          <w:rPr>
-            <w:rFonts w:ascii="Cambria Math" w:hAnsi="Cambria Math"/>
-          </w:rPr>
-          <m:t>F</m:t>
-        </m:r>
-      </m:oMath>
-      <w:r>
-        <w:t xml:space="preserve">(1, 30.58) = 5.92, </w:t>
-      </w:r>
-      <m:oMath>
-        <m:r>
-          <w:rPr>
-            <w:rFonts w:ascii="Cambria Math" w:hAnsi="Cambria Math"/>
-          </w:rPr>
-          <m:t>p</m:t>
-        </m:r>
-      </m:oMath>
-      <w:r>
-        <w:t xml:space="preserve"> = .021. However, we did not find that demand effects significantly varied depending on whether students (</w:t>
-      </w:r>
-      <m:oMath>
-        <m:r>
-          <w:ins w:id="52" w:author="Coles, Nicholas A." w:date="2025-04-30T15:06:00Z" w16du:dateUtc="2025-04-30T19:06:00Z">
-            <w:rPr>
-              <w:rFonts w:ascii="Cambria Math" w:hAnsi="Cambria Math"/>
-            </w:rPr>
-            <m:t>g</m:t>
-          </w:ins>
-        </m:r>
         <m:r>
           <w:del w:id="53" w:author="Coles, Nicholas A." w:date="2025-04-30T15:06:00Z" w16du:dateUtc="2025-04-30T19:06:00Z">
             <w:rPr>
@@ -2777,7 +2662,7 @@
         </m:r>
       </m:oMath>
       <w:r>
-        <w:t xml:space="preserve"> = 0.27, 95% CI [0.13, 0.40], </w:t>
+        <w:t xml:space="preserve"> = 0.14, 95% CI [0.03, 0.25], </w:t>
       </w:r>
       <m:oMath>
         <m:r>
@@ -2788,17 +2673,113 @@
         </m:r>
       </m:oMath>
       <w:r>
-        <w:t xml:space="preserve"> &lt; .001), non-students (</w:t>
-      </w:r>
-      <w:ins w:id="54" w:author="Coles, Nicholas A." w:date="2025-04-30T15:06:00Z" w16du:dateUtc="2025-04-30T19:06:00Z">
-        <w:r>
+        <w:t xml:space="preserve"> = .016), </w:t>
+      </w:r>
+      <m:oMath>
+        <m:r>
           <w:rPr>
-            <w:rFonts w:eastAsiaTheme="minorEastAsia"/>
+            <w:rFonts w:ascii="Cambria Math" w:hAnsi="Cambria Math"/>
           </w:rPr>
-          <w:t>g</w:t>
-        </w:r>
-      </w:ins>
+          <m:t>F</m:t>
+        </m:r>
+      </m:oMath>
+      <w:r>
+        <w:t xml:space="preserve">(1, 10.61) = 1.76, </w:t>
+      </w:r>
       <m:oMath>
+        <m:r>
+          <w:rPr>
+            <w:rFonts w:ascii="Cambria Math" w:hAnsi="Cambria Math"/>
+          </w:rPr>
+          <m:t>p</m:t>
+        </m:r>
+      </m:oMath>
+      <w:r>
+        <w:t xml:space="preserve"> = .213</w:t>
+      </w:r>
+    </w:p>
+    <w:p>
+      <w:pPr>
+        <w:pStyle w:val="BodyText"/>
+      </w:pPr>
+      <w:r>
+        <w:t>Demand effects tended to be slightly more positive for in-person (</w:t>
+      </w:r>
+      <m:oMath>
+        <m:r>
+          <w:rPr>
+            <w:rFonts w:ascii="Cambria Math" w:hAnsi="Cambria Math"/>
+          </w:rPr>
+          <m:t>g</m:t>
+        </m:r>
+      </m:oMath>
+      <w:r>
+        <w:t xml:space="preserve"> = 0.31, 95% CI [0.16, 0.46], </w:t>
+      </w:r>
+      <m:oMath>
+        <m:r>
+          <w:rPr>
+            <w:rFonts w:ascii="Cambria Math" w:hAnsi="Cambria Math"/>
+          </w:rPr>
+          <m:t>p</m:t>
+        </m:r>
+      </m:oMath>
+      <w:r>
+        <w:t xml:space="preserve"> &lt; .001) vs. online (</w:t>
+      </w:r>
+      <m:oMath>
+        <m:r>
+          <w:rPr>
+            <w:rFonts w:ascii="Cambria Math" w:hAnsi="Cambria Math"/>
+          </w:rPr>
+          <m:t>g</m:t>
+        </m:r>
+      </m:oMath>
+      <w:r>
+        <w:t xml:space="preserve"> = 0.10, 95% CI [0.01, 0.19], </w:t>
+      </w:r>
+      <m:oMath>
+        <m:r>
+          <w:rPr>
+            <w:rFonts w:ascii="Cambria Math" w:hAnsi="Cambria Math"/>
+          </w:rPr>
+          <m:t>p</m:t>
+        </m:r>
+      </m:oMath>
+      <w:r>
+        <w:t xml:space="preserve"> = .029) studies, </w:t>
+      </w:r>
+      <m:oMath>
+        <m:r>
+          <w:rPr>
+            <w:rFonts w:ascii="Cambria Math" w:hAnsi="Cambria Math"/>
+          </w:rPr>
+          <m:t>F</m:t>
+        </m:r>
+      </m:oMath>
+      <w:r>
+        <w:t xml:space="preserve">(1, 30.58) = 5.92, </w:t>
+      </w:r>
+      <m:oMath>
+        <m:r>
+          <w:rPr>
+            <w:rFonts w:ascii="Cambria Math" w:hAnsi="Cambria Math"/>
+          </w:rPr>
+          <m:t>p</m:t>
+        </m:r>
+      </m:oMath>
+      <w:r>
+        <w:t xml:space="preserve"> = .021. However, we did not find that demand effects significantly varied depending on whether students (</w:t>
+      </w:r>
+      <m:oMath>
+        <m:r>
+          <w:ins w:id="54" w:author="Coles, Nicholas A." w:date="2025-04-30T15:06:00Z" w16du:dateUtc="2025-04-30T19:06:00Z">
+            <w:rPr>
+              <w:rFonts w:ascii="Cambria Math" w:hAnsi="Cambria Math"/>
+            </w:rPr>
+            <m:t>g</m:t>
+          </w:ins>
+        </m:r>
         <m:r>
           <w:del w:id="55" w:author="Coles, Nicholas A." w:date="2025-04-30T15:06:00Z" w16du:dateUtc="2025-04-30T19:06:00Z">
             <w:rPr>
@@ -2809,7 +2790,7 @@
         </m:r>
       </m:oMath>
       <w:r>
-        <w:t xml:space="preserve"> = 0.08, 95% CI [-0.01, 0.17], </w:t>
+        <w:t xml:space="preserve"> = 0.27, 95% CI [0.13, 0.40], </w:t>
       </w:r>
       <m:oMath>
         <m:r>
@@ -2820,7 +2801,7 @@
         </m:r>
       </m:oMath>
       <w:r>
-        <w:t xml:space="preserve"> = .076), or a mix of students and non-students (</w:t>
+        <w:t xml:space="preserve"> &lt; .001), non-students (</w:t>
       </w:r>
       <w:ins w:id="56" w:author="Coles, Nicholas A." w:date="2025-04-30T15:06:00Z" w16du:dateUtc="2025-04-30T19:06:00Z">
         <w:r>
@@ -2841,7 +2822,7 @@
         </m:r>
       </m:oMath>
       <w:r>
-        <w:t xml:space="preserve"> = 0.05, 95% CI [-1.00, 1.09], </w:t>
+        <w:t xml:space="preserve"> = 0.08, 95% CI [-0.01, 0.17], </w:t>
       </w:r>
       <m:oMath>
         <m:r>
@@ -2852,39 +2833,17 @@
         </m:r>
       </m:oMath>
       <w:r>
-        <w:t xml:space="preserve"> = .680) were sampled, </w:t>
-      </w:r>
+        <w:t xml:space="preserve"> = .076), or a mix of students and non-students (</w:t>
+      </w:r>
+      <w:ins w:id="58" w:author="Coles, Nicholas A." w:date="2025-04-30T15:06:00Z" w16du:dateUtc="2025-04-30T19:06:00Z">
+        <w:r>
+          <w:rPr>
+            <w:rFonts w:eastAsiaTheme="minorEastAsia"/>
+          </w:rPr>
+          <w:t>g</w:t>
+        </w:r>
+      </w:ins>
       <m:oMath>
-        <m:r>
-          <w:rPr>
-            <w:rFonts w:ascii="Cambria Math" w:hAnsi="Cambria Math"/>
-          </w:rPr>
-          <m:t>F</m:t>
-        </m:r>
-      </m:oMath>
-      <w:r>
-        <w:t xml:space="preserve">(2, 2.11) = 2.20, </w:t>
-      </w:r>
-      <m:oMath>
-        <m:r>
-          <w:rPr>
-            <w:rFonts w:ascii="Cambria Math" w:hAnsi="Cambria Math"/>
-          </w:rPr>
-          <m:t>p</m:t>
-        </m:r>
-      </m:oMath>
-      <w:r>
-        <w:t xml:space="preserve"> = .304. We also did not find that demand effects significantly varied depending on whether those participants were paid (</w:t>
-      </w:r>
-      <m:oMath>
-        <m:r>
-          <w:ins w:id="58" w:author="Coles, Nicholas A." w:date="2025-04-30T15:06:00Z" w16du:dateUtc="2025-04-30T19:06:00Z">
-            <w:rPr>
-              <w:rFonts w:ascii="Cambria Math" w:hAnsi="Cambria Math"/>
-            </w:rPr>
-            <m:t>g</m:t>
-          </w:ins>
-        </m:r>
         <m:r>
           <w:del w:id="59" w:author="Coles, Nicholas A." w:date="2025-04-30T15:06:00Z" w16du:dateUtc="2025-04-30T19:06:00Z">
             <w:rPr>
@@ -2895,7 +2854,7 @@
         </m:r>
       </m:oMath>
       <w:r>
-        <w:t xml:space="preserve"> = 0.13, 95% CI [0.00, 0.26], </w:t>
+        <w:t xml:space="preserve"> = 0.05, 95% CI [-1.00, 1.09], </w:t>
       </w:r>
       <m:oMath>
         <m:r>
@@ -2906,9 +2865,63 @@
         </m:r>
       </m:oMath>
       <w:r>
+        <w:t xml:space="preserve"> = .680) were sampled, </w:t>
+      </w:r>
+      <m:oMath>
+        <m:r>
+          <w:rPr>
+            <w:rFonts w:ascii="Cambria Math" w:hAnsi="Cambria Math"/>
+          </w:rPr>
+          <m:t>F</m:t>
+        </m:r>
+      </m:oMath>
+      <w:r>
+        <w:t xml:space="preserve">(2, 2.11) = 2.20, </w:t>
+      </w:r>
+      <m:oMath>
+        <m:r>
+          <w:rPr>
+            <w:rFonts w:ascii="Cambria Math" w:hAnsi="Cambria Math"/>
+          </w:rPr>
+          <m:t>p</m:t>
+        </m:r>
+      </m:oMath>
+      <w:r>
+        <w:t xml:space="preserve"> = .304. We also did not find that demand effects significantly varied depending on whether those participants were paid (</w:t>
+      </w:r>
+      <m:oMath>
+        <m:r>
+          <w:ins w:id="60" w:author="Coles, Nicholas A." w:date="2025-04-30T15:06:00Z" w16du:dateUtc="2025-04-30T19:06:00Z">
+            <w:rPr>
+              <w:rFonts w:ascii="Cambria Math" w:hAnsi="Cambria Math"/>
+            </w:rPr>
+            <m:t>g</m:t>
+          </w:ins>
+        </m:r>
+        <m:r>
+          <w:del w:id="61" w:author="Coles, Nicholas A." w:date="2025-04-30T15:06:00Z" w16du:dateUtc="2025-04-30T19:06:00Z">
+            <w:rPr>
+              <w:rFonts w:ascii="Cambria Math" w:hAnsi="Cambria Math"/>
+            </w:rPr>
+            <m:t>d</m:t>
+          </w:del>
+        </m:r>
+      </m:oMath>
+      <w:r>
+        <w:t xml:space="preserve"> = 0.13, 95% CI [0.00, 0.26], </w:t>
+      </w:r>
+      <m:oMath>
+        <m:r>
+          <w:rPr>
+            <w:rFonts w:ascii="Cambria Math" w:hAnsi="Cambria Math"/>
+          </w:rPr>
+          <m:t>p</m:t>
+        </m:r>
+      </m:oMath>
+      <w:r>
         <w:t xml:space="preserve"> = .048) vs. unpaid (</w:t>
       </w:r>
-      <w:ins w:id="60" w:author="Coles, Nicholas A." w:date="2025-04-30T15:06:00Z" w16du:dateUtc="2025-04-30T19:06:00Z">
+      <w:ins w:id="62" w:author="Coles, Nicholas A." w:date="2025-04-30T15:06:00Z" w16du:dateUtc="2025-04-30T19:06:00Z">
         <w:r>
           <w:rPr>
             <w:rFonts w:eastAsiaTheme="minorEastAsia"/>
@@ -2918,7 +2931,7 @@
       </w:ins>
       <m:oMath>
         <m:r>
-          <w:del w:id="61" w:author="Coles, Nicholas A." w:date="2025-04-30T15:06:00Z" w16du:dateUtc="2025-04-30T19:06:00Z">
+          <w:del w:id="63" w:author="Coles, Nicholas A." w:date="2025-04-30T15:06:00Z" w16du:dateUtc="2025-04-30T19:06:00Z">
             <w:rPr>
               <w:rFonts w:ascii="Cambria Math" w:hAnsi="Cambria Math"/>
             </w:rPr>
@@ -5717,7 +5730,7 @@
         <w:pStyle w:val="Heading5"/>
         <w:framePr w:wrap="around"/>
       </w:pPr>
-      <w:bookmarkStart w:id="62" w:name="residual-variability"/>
+      <w:bookmarkStart w:id="64" w:name="residual-variability"/>
       <w:r>
         <w:lastRenderedPageBreak/>
         <w:t>Residual variability.</w:t>
@@ -5826,9 +5839,9 @@
         <w:pStyle w:val="Heading4"/>
         <w:framePr w:wrap="around"/>
       </w:pPr>
-      <w:bookmarkStart w:id="63" w:name="X644b31017b5320026d77df6b129e2f86e0cabcc"/>
-      <w:bookmarkEnd w:id="34"/>
-      <w:bookmarkEnd w:id="62"/>
+      <w:bookmarkStart w:id="65" w:name="X644b31017b5320026d77df6b129e2f86e0cabcc"/>
+      <w:bookmarkEnd w:id="36"/>
+      <w:bookmarkEnd w:id="64"/>
       <w:r>
         <w:t>Can participants help us understand demand effects?</w:t>
       </w:r>
@@ -6178,8 +6191,8 @@
       <w:pPr>
         <w:pStyle w:val="TableCaption"/>
       </w:pPr>
-      <w:bookmarkStart w:id="64" w:name="tab:unnamed-chunk-1"/>
-      <w:bookmarkEnd w:id="64"/>
+      <w:bookmarkStart w:id="66" w:name="tab:unnamed-chunk-1"/>
+      <w:bookmarkEnd w:id="66"/>
       <w:r>
         <w:t xml:space="preserve">Table </w:t>
       </w:r>
@@ -6903,9 +6916,9 @@
         <w:pStyle w:val="Heading3"/>
         <w:framePr w:wrap="around"/>
       </w:pPr>
-      <w:bookmarkStart w:id="65" w:name="publication-bias-analyses-1"/>
-      <w:bookmarkEnd w:id="33"/>
-      <w:bookmarkEnd w:id="63"/>
+      <w:bookmarkStart w:id="67" w:name="publication-bias-analyses-1"/>
+      <w:bookmarkEnd w:id="35"/>
+      <w:bookmarkEnd w:id="65"/>
       <w:r>
         <w:lastRenderedPageBreak/>
         <w:t>Publication bias analyses.</w:t>
@@ -6918,12 +6931,12 @@
       <w:r>
         <w:t xml:space="preserve">Overall, publication bias analyses were inconclusive. Both </w:t>
       </w:r>
-      <w:del w:id="66" w:author="Coles, Nicholas A." w:date="2025-04-30T15:02:00Z" w16du:dateUtc="2025-04-30T19:02:00Z">
+      <w:del w:id="68" w:author="Coles, Nicholas A." w:date="2025-04-30T15:02:00Z" w16du:dateUtc="2025-04-30T19:02:00Z">
         <w:r>
           <w:delText>precision-effect tests</w:delText>
         </w:r>
       </w:del>
-      <w:ins w:id="67" w:author="Coles, Nicholas A." w:date="2025-04-30T15:02:00Z" w16du:dateUtc="2025-04-30T19:02:00Z">
+      <w:ins w:id="69" w:author="Coles, Nicholas A." w:date="2025-04-30T15:02:00Z" w16du:dateUtc="2025-04-30T19:02:00Z">
         <w:r>
           <w:t>PET</w:t>
         </w:r>
@@ -7027,7 +7040,7 @@
       <w:r>
         <w:t xml:space="preserve">Examining aggregated effect sizes using weight-function modeling – as opposed to </w:t>
       </w:r>
-      <w:del w:id="68" w:author="Coles, Nicholas A." w:date="2025-04-30T15:02:00Z" w16du:dateUtc="2025-04-30T19:02:00Z">
+      <w:del w:id="70" w:author="Coles, Nicholas A." w:date="2025-04-30T15:02:00Z" w16du:dateUtc="2025-04-30T19:02:00Z">
         <w:r>
           <w:delText>precision effect tests</w:delText>
         </w:r>
@@ -7256,8 +7269,8 @@
       <w:pPr>
         <w:pStyle w:val="ImageCaption"/>
       </w:pPr>
-      <w:bookmarkStart w:id="69" w:name="fig:funnel"/>
-      <w:bookmarkEnd w:id="69"/>
+      <w:bookmarkStart w:id="71" w:name="fig:funnel"/>
+      <w:bookmarkEnd w:id="71"/>
       <w:r>
         <w:rPr>
           <w:i/>
@@ -7281,10 +7294,10 @@
       <w:pPr>
         <w:pStyle w:val="Heading1"/>
       </w:pPr>
-      <w:bookmarkStart w:id="70" w:name="discussion"/>
-      <w:bookmarkEnd w:id="1"/>
-      <w:bookmarkEnd w:id="19"/>
-      <w:bookmarkEnd w:id="65"/>
+      <w:bookmarkStart w:id="72" w:name="discussion"/>
+      <w:bookmarkEnd w:id="2"/>
+      <w:bookmarkEnd w:id="21"/>
+      <w:bookmarkEnd w:id="67"/>
       <w:r>
         <w:lastRenderedPageBreak/>
         <w:t>Discussion</w:t>
@@ -7315,7 +7328,7 @@
       <w:r>
         <w:t>Since Orne popularized the concept in the mid</w:t>
       </w:r>
-      <w:ins w:id="71" w:author="Coles, Nicholas A." w:date="2025-04-30T14:49:00Z" w16du:dateUtc="2025-04-30T18:49:00Z">
+      <w:ins w:id="73" w:author="Coles, Nicholas A." w:date="2025-04-30T14:49:00Z" w16du:dateUtc="2025-04-30T18:49:00Z">
         <w:r>
           <w:t xml:space="preserve"> 20</w:t>
         </w:r>
@@ -7329,7 +7342,7 @@
           <w:t xml:space="preserve"> century</w:t>
         </w:r>
       </w:ins>
-      <w:del w:id="72" w:author="Coles, Nicholas A." w:date="2025-04-30T14:49:00Z" w16du:dateUtc="2025-04-30T18:49:00Z">
+      <w:del w:id="74" w:author="Coles, Nicholas A." w:date="2025-04-30T14:49:00Z" w16du:dateUtc="2025-04-30T18:49:00Z">
         <w:r>
           <w:delText>-1900’s</w:delText>
         </w:r>
@@ -7472,7 +7485,7 @@
       <w:pPr>
         <w:pStyle w:val="Heading2"/>
       </w:pPr>
-      <w:bookmarkStart w:id="73" w:name="limitations"/>
+      <w:bookmarkStart w:id="75" w:name="limitations"/>
       <w:r>
         <w:t>Limitations</w:t>
       </w:r>
@@ -7566,8 +7579,8 @@
       <w:pPr>
         <w:pStyle w:val="Heading2"/>
       </w:pPr>
-      <w:bookmarkStart w:id="74" w:name="concluding-remarks"/>
-      <w:bookmarkEnd w:id="73"/>
+      <w:bookmarkStart w:id="76" w:name="concluding-remarks"/>
+      <w:bookmarkEnd w:id="75"/>
       <w:r>
         <w:t>Concluding Remarks</w:t>
       </w:r>
@@ -7602,9 +7615,9 @@
           <w:szCs w:val="32"/>
         </w:rPr>
       </w:pPr>
-      <w:bookmarkStart w:id="75" w:name="references"/>
-      <w:bookmarkEnd w:id="70"/>
-      <w:bookmarkEnd w:id="74"/>
+      <w:bookmarkStart w:id="77" w:name="references"/>
+      <w:bookmarkEnd w:id="72"/>
+      <w:bookmarkEnd w:id="76"/>
       <w:r>
         <w:br w:type="page"/>
       </w:r>
@@ -7630,8 +7643,8 @@
       <w:pPr>
         <w:pStyle w:val="Bibliography"/>
       </w:pPr>
-      <w:bookmarkStart w:id="76" w:name="ref-allen2012demand"/>
-      <w:bookmarkStart w:id="77" w:name="refs"/>
+      <w:bookmarkStart w:id="78" w:name="ref-allen2012demand"/>
+      <w:bookmarkStart w:id="79" w:name="refs"/>
       <w:r>
         <w:rPr>
           <w:vertAlign w:val="superscript"/>
@@ -7672,8 +7685,8 @@
       <w:pPr>
         <w:pStyle w:val="Bibliography"/>
       </w:pPr>
-      <w:bookmarkStart w:id="78" w:name="ref-R-papaja"/>
-      <w:bookmarkEnd w:id="76"/>
+      <w:bookmarkStart w:id="80" w:name="ref-R-papaja"/>
+      <w:bookmarkEnd w:id="78"/>
       <w:r>
         <w:t xml:space="preserve">Aust, F., &amp; Barth, M. (2022). </w:t>
       </w:r>
@@ -7700,8 +7713,8 @@
       <w:pPr>
         <w:pStyle w:val="Bibliography"/>
       </w:pPr>
-      <w:bookmarkStart w:id="79" w:name="ref-balze1998role"/>
-      <w:bookmarkEnd w:id="78"/>
+      <w:bookmarkStart w:id="81" w:name="ref-balze1998role"/>
+      <w:bookmarkEnd w:id="80"/>
       <w:r>
         <w:rPr>
           <w:vertAlign w:val="superscript"/>
@@ -7729,8 +7742,8 @@
       <w:pPr>
         <w:pStyle w:val="Bibliography"/>
       </w:pPr>
-      <w:bookmarkStart w:id="80" w:name="ref-barabasz1991effects"/>
-      <w:bookmarkEnd w:id="79"/>
+      <w:bookmarkStart w:id="82" w:name="ref-barabasz1991effects"/>
+      <w:bookmarkEnd w:id="81"/>
       <w:r>
         <w:rPr>
           <w:vertAlign w:val="superscript"/>
@@ -7771,8 +7784,8 @@
       <w:pPr>
         <w:pStyle w:val="Bibliography"/>
       </w:pPr>
-      <w:bookmarkStart w:id="81" w:name="ref-bartels2019revisiting"/>
-      <w:bookmarkEnd w:id="80"/>
+      <w:bookmarkStart w:id="83" w:name="ref-bartels2019revisiting"/>
+      <w:bookmarkEnd w:id="82"/>
       <w:r>
         <w:t xml:space="preserve">Bartels, J. (2019). Revisiting the stanford prison experiment, again: Examining demand characteristics in the guard orientation. </w:t>
       </w:r>
@@ -7807,8 +7820,8 @@
       <w:pPr>
         <w:pStyle w:val="Bibliography"/>
       </w:pPr>
-      <w:bookmarkStart w:id="82" w:name="ref-R-lme4"/>
-      <w:bookmarkEnd w:id="81"/>
+      <w:bookmarkStart w:id="84" w:name="ref-R-lme4"/>
+      <w:bookmarkEnd w:id="83"/>
       <w:r>
         <w:t xml:space="preserve">Bates, D., Mächler, M., Bolker, B., &amp; Walker, S. (2015). Fitting linear mixed-effects models using lme4. </w:t>
       </w:r>
@@ -7843,8 +7856,8 @@
       <w:pPr>
         <w:pStyle w:val="Bibliography"/>
       </w:pPr>
-      <w:bookmarkStart w:id="83" w:name="ref-borenstein2009effect"/>
-      <w:bookmarkEnd w:id="82"/>
+      <w:bookmarkStart w:id="85" w:name="ref-borenstein2009effect"/>
+      <w:bookmarkEnd w:id="84"/>
       <w:r>
         <w:t xml:space="preserve">Borenstein, M. (2009). Effect sizes for continuous data. In H. Cooper, L. V. Hedges, &amp; J. C. Valentine (Eds.), </w:t>
       </w:r>
@@ -7863,8 +7876,8 @@
       <w:pPr>
         <w:pStyle w:val="Bibliography"/>
       </w:pPr>
-      <w:bookmarkStart w:id="84" w:name="ref-borenstein2011introduction"/>
-      <w:bookmarkEnd w:id="83"/>
+      <w:bookmarkStart w:id="86" w:name="ref-borenstein2011introduction"/>
+      <w:bookmarkEnd w:id="85"/>
       <w:r>
         <w:lastRenderedPageBreak/>
         <w:t xml:space="preserve">Borenstein, M., Hedges, L. V., Higgins, J. P., &amp; Rothstein, H. R. (2011). </w:t>
@@ -7896,8 +7909,8 @@
       <w:pPr>
         <w:pStyle w:val="Bibliography"/>
       </w:pPr>
-      <w:bookmarkStart w:id="85" w:name="ref-busch2007follow"/>
-      <w:bookmarkEnd w:id="84"/>
+      <w:bookmarkStart w:id="87" w:name="ref-busch2007follow"/>
+      <w:bookmarkEnd w:id="86"/>
       <w:r>
         <w:rPr>
           <w:vertAlign w:val="superscript"/>
@@ -7938,8 +7951,8 @@
       <w:pPr>
         <w:pStyle w:val="Bibliography"/>
       </w:pPr>
-      <w:bookmarkStart w:id="86" w:name="ref-R-weightr"/>
-      <w:bookmarkEnd w:id="85"/>
+      <w:bookmarkStart w:id="88" w:name="ref-R-weightr"/>
+      <w:bookmarkEnd w:id="87"/>
       <w:r>
         <w:t xml:space="preserve">Coburn, K. M., &amp; Vevea, J. L. (2019). </w:t>
       </w:r>
@@ -7966,8 +7979,8 @@
       <w:pPr>
         <w:pStyle w:val="Bibliography"/>
       </w:pPr>
-      <w:bookmarkStart w:id="87" w:name="ref-cohen1988statistical"/>
-      <w:bookmarkEnd w:id="86"/>
+      <w:bookmarkStart w:id="89" w:name="ref-cohen1988statistical"/>
+      <w:bookmarkEnd w:id="88"/>
       <w:r>
         <w:t xml:space="preserve">Cohen, J. (2013). </w:t>
       </w:r>
@@ -7992,8 +8005,8 @@
       <w:pPr>
         <w:pStyle w:val="Bibliography"/>
       </w:pPr>
-      <w:bookmarkStart w:id="88" w:name="ref-coles2022fact"/>
-      <w:bookmarkEnd w:id="87"/>
+      <w:bookmarkStart w:id="90" w:name="ref-coles2022fact"/>
+      <w:bookmarkEnd w:id="89"/>
       <w:r>
         <w:rPr>
           <w:vertAlign w:val="superscript"/>
@@ -8021,8 +8034,8 @@
       <w:pPr>
         <w:pStyle w:val="Bibliography"/>
       </w:pPr>
-      <w:bookmarkStart w:id="89" w:name="ref-coles2024replication"/>
-      <w:bookmarkEnd w:id="88"/>
+      <w:bookmarkStart w:id="91" w:name="ref-coles2024replication"/>
+      <w:bookmarkEnd w:id="90"/>
       <w:r>
         <w:rPr>
           <w:vertAlign w:val="superscript"/>
@@ -8061,8 +8074,8 @@
       <w:pPr>
         <w:pStyle w:val="Bibliography"/>
       </w:pPr>
-      <w:bookmarkStart w:id="90" w:name="ref-coles2023replication"/>
-      <w:bookmarkEnd w:id="89"/>
+      <w:bookmarkStart w:id="92" w:name="ref-coles2023replication"/>
+      <w:bookmarkEnd w:id="91"/>
       <w:r>
         <w:rPr>
           <w:vertAlign w:val="superscript"/>
@@ -8087,8 +8100,8 @@
       <w:pPr>
         <w:pStyle w:val="Bibliography"/>
       </w:pPr>
-      <w:bookmarkStart w:id="91" w:name="ref-cook1970demand"/>
-      <w:bookmarkEnd w:id="90"/>
+      <w:bookmarkStart w:id="93" w:name="ref-cook1970demand"/>
+      <w:bookmarkEnd w:id="92"/>
       <w:r>
         <w:t xml:space="preserve">Cook, T. D., Bean, J. R., Calder, B. J., Frey, R., Krovetz, M. L., &amp; Reisman, S. R. (1970). Demand characteristics and three conceptions of the frequently deceived subject. </w:t>
       </w:r>
@@ -8123,8 +8136,8 @@
       <w:pPr>
         <w:pStyle w:val="Bibliography"/>
       </w:pPr>
-      <w:bookmarkStart w:id="92" w:name="ref-corneille2023instruction"/>
-      <w:bookmarkEnd w:id="91"/>
+      <w:bookmarkStart w:id="94" w:name="ref-corneille2023instruction"/>
+      <w:bookmarkEnd w:id="93"/>
       <w:r>
         <w:lastRenderedPageBreak/>
         <w:t xml:space="preserve">Corneille, O., &amp; Béna, J. (2023). Instruction-based replication studies raise challenging questions for psychological science. </w:t>
@@ -8160,8 +8173,8 @@
       <w:pPr>
         <w:pStyle w:val="Bibliography"/>
       </w:pPr>
-      <w:bookmarkStart w:id="93" w:name="ref-corneille2022sixty"/>
-      <w:bookmarkEnd w:id="92"/>
+      <w:bookmarkStart w:id="95" w:name="ref-corneille2022sixty"/>
+      <w:bookmarkEnd w:id="94"/>
       <w:r>
         <w:t xml:space="preserve">Corneille, O., &amp; Lush, P. (2023). Sixty years after orne’s american psychologist article: A conceptual framework for subjective experiences elicited by demand characteristics. </w:t>
       </w:r>
@@ -8196,8 +8209,8 @@
       <w:pPr>
         <w:pStyle w:val="Bibliography"/>
       </w:pPr>
-      <w:bookmarkStart w:id="94" w:name="ref-cramer2004effect"/>
-      <w:bookmarkEnd w:id="93"/>
+      <w:bookmarkStart w:id="96" w:name="ref-cramer2004effect"/>
+      <w:bookmarkEnd w:id="95"/>
       <w:r>
         <w:rPr>
           <w:vertAlign w:val="superscript"/>
@@ -8238,8 +8251,8 @@
       <w:pPr>
         <w:pStyle w:val="Bibliography"/>
       </w:pPr>
-      <w:bookmarkStart w:id="95" w:name="ref-cramer2005effect"/>
-      <w:bookmarkEnd w:id="94"/>
+      <w:bookmarkStart w:id="97" w:name="ref-cramer2005effect"/>
+      <w:bookmarkEnd w:id="96"/>
       <w:r>
         <w:rPr>
           <w:vertAlign w:val="superscript"/>
@@ -8280,8 +8293,8 @@
       <w:pPr>
         <w:pStyle w:val="Bibliography"/>
       </w:pPr>
-      <w:bookmarkStart w:id="96" w:name="ref-cramer1995effect"/>
-      <w:bookmarkEnd w:id="95"/>
+      <w:bookmarkStart w:id="98" w:name="ref-cramer1995effect"/>
+      <w:bookmarkEnd w:id="97"/>
       <w:r>
         <w:rPr>
           <w:vertAlign w:val="superscript"/>
@@ -8319,8 +8332,8 @@
       </w:r>
     </w:p>
     <w:p>
-      <w:bookmarkStart w:id="97" w:name="ref-de2020cross"/>
-      <w:bookmarkEnd w:id="96"/>
+      <w:bookmarkStart w:id="99" w:name="ref-de2020cross"/>
+      <w:bookmarkEnd w:id="98"/>
       <w:r>
         <w:t xml:space="preserve">De </w:t>
       </w:r>
@@ -8368,8 +8381,8 @@
       <w:pPr>
         <w:pStyle w:val="Bibliography"/>
       </w:pPr>
-      <w:bookmarkStart w:id="98" w:name="ref-downs1998feasibility"/>
-      <w:bookmarkEnd w:id="97"/>
+      <w:bookmarkStart w:id="100" w:name="ref-downs1998feasibility"/>
+      <w:bookmarkEnd w:id="99"/>
       <w:r>
         <w:lastRenderedPageBreak/>
         <w:t xml:space="preserve">Downs, S. H., &amp; Black, N. (1998). The feasibility of creating a checklist for the assessment of the methodological quality both of randomised and non-randomised studies of health care interventions. </w:t>
@@ -8405,8 +8418,8 @@
       <w:pPr>
         <w:pStyle w:val="Bibliography"/>
       </w:pPr>
-      <w:bookmarkStart w:id="99" w:name="ref-drevon2017intercoder"/>
-      <w:bookmarkEnd w:id="98"/>
+      <w:bookmarkStart w:id="101" w:name="ref-drevon2017intercoder"/>
+      <w:bookmarkEnd w:id="100"/>
       <w:r>
         <w:t xml:space="preserve">Drevon, D., Fursa, S. R., &amp; Malcolm, A. L. (2017). Intercoder reliability and validity of WebPlotDigitizer in extracting graphed data. </w:t>
       </w:r>
@@ -8441,8 +8454,8 @@
       <w:pPr>
         <w:pStyle w:val="Bibliography"/>
       </w:pPr>
-      <w:bookmarkStart w:id="100" w:name="ref-durgin2012social"/>
-      <w:bookmarkEnd w:id="99"/>
+      <w:bookmarkStart w:id="102" w:name="ref-durgin2012social"/>
+      <w:bookmarkEnd w:id="101"/>
       <w:r>
         <w:rPr>
           <w:vertAlign w:val="superscript"/>
@@ -8489,8 +8502,8 @@
       <w:pPr>
         <w:pStyle w:val="Bibliography"/>
       </w:pPr>
-      <w:bookmarkStart w:id="101" w:name="ref-earn1979experimental"/>
-      <w:bookmarkEnd w:id="100"/>
+      <w:bookmarkStart w:id="103" w:name="ref-earn1979experimental"/>
+      <w:bookmarkEnd w:id="102"/>
       <w:r>
         <w:rPr>
           <w:vertAlign w:val="superscript"/>
@@ -8518,8 +8531,8 @@
       <w:pPr>
         <w:pStyle w:val="Bibliography"/>
       </w:pPr>
-      <w:bookmarkStart w:id="102" w:name="ref-fillenbaun1970more"/>
-      <w:bookmarkEnd w:id="101"/>
+      <w:bookmarkStart w:id="104" w:name="ref-fillenbaun1970more"/>
+      <w:bookmarkEnd w:id="103"/>
       <w:r>
         <w:t xml:space="preserve">Fillenbaun, S., &amp; Frey, R. (1970). More on the" faithful" behavior of suspicious subjects. </w:t>
       </w:r>
@@ -8548,8 +8561,8 @@
       </w:r>
     </w:p>
     <w:p>
-      <w:bookmarkStart w:id="103" w:name="ref-flake2020measurement"/>
-      <w:bookmarkEnd w:id="102"/>
+      <w:bookmarkStart w:id="105" w:name="ref-flake2020measurement"/>
+      <w:bookmarkEnd w:id="104"/>
       <w:r>
         <w:t xml:space="preserve">Flake, J. K., &amp; Fried, E. I. (2020). Measurement schmeasurement: Questionable measurement practices and how to avoid them. </w:t>
       </w:r>
@@ -8584,8 +8597,8 @@
       <w:pPr>
         <w:pStyle w:val="Bibliography"/>
       </w:pPr>
-      <w:bookmarkStart w:id="104" w:name="ref-franco2014publication"/>
-      <w:bookmarkEnd w:id="103"/>
+      <w:bookmarkStart w:id="106" w:name="ref-franco2014publication"/>
+      <w:bookmarkEnd w:id="105"/>
       <w:r>
         <w:t xml:space="preserve">Franco, A., Malhotra, N., &amp; Simonovits, G. (2014). Publication bias in the social sciences: Unlocking the file drawer. </w:t>
       </w:r>
@@ -8623,8 +8636,8 @@
       <w:pPr>
         <w:pStyle w:val="Bibliography"/>
       </w:pPr>
-      <w:bookmarkStart w:id="105" w:name="ref-frank2023experimentology"/>
-      <w:bookmarkEnd w:id="104"/>
+      <w:bookmarkStart w:id="107" w:name="ref-frank2023experimentology"/>
+      <w:bookmarkEnd w:id="106"/>
       <w:r>
         <w:lastRenderedPageBreak/>
         <w:t xml:space="preserve">Frank, M. C., Braginsky, M., Cachia, J., Coles, N., Hardwicke, T., Hawkins, R., … Williams, R. (2023). </w:t>
@@ -8653,8 +8666,8 @@
       <w:pPr>
         <w:pStyle w:val="Bibliography"/>
       </w:pPr>
-      <w:bookmarkStart w:id="106" w:name="ref-fresson2017role"/>
-      <w:bookmarkEnd w:id="105"/>
+      <w:bookmarkStart w:id="108" w:name="ref-fresson2017role"/>
+      <w:bookmarkEnd w:id="107"/>
       <w:r>
         <w:rPr>
           <w:vertAlign w:val="superscript"/>
@@ -8707,8 +8720,8 @@
       <w:pPr>
         <w:pStyle w:val="Bibliography"/>
       </w:pPr>
-      <w:bookmarkStart w:id="107" w:name="ref-gergen1973social"/>
-      <w:bookmarkEnd w:id="106"/>
+      <w:bookmarkStart w:id="109" w:name="ref-gergen1973social"/>
+      <w:bookmarkEnd w:id="108"/>
       <w:r>
         <w:t xml:space="preserve">Gergen, K. J. (1973). Social psychology as history. </w:t>
       </w:r>
@@ -8752,8 +8765,8 @@
       <w:pPr>
         <w:pStyle w:val="Bibliography"/>
       </w:pPr>
-      <w:bookmarkStart w:id="108" w:name="ref-hayes1967two"/>
-      <w:bookmarkEnd w:id="107"/>
+      <w:bookmarkStart w:id="110" w:name="ref-hayes1967two"/>
+      <w:bookmarkEnd w:id="109"/>
       <w:r>
         <w:t xml:space="preserve">Hayes, C., &amp; King, W. (1967). Two types of phenomenal instructions for size and distance judgments of objects presented on a two-dimensional plane. </w:t>
       </w:r>
@@ -8791,8 +8804,8 @@
       <w:pPr>
         <w:pStyle w:val="Bibliography"/>
       </w:pPr>
-      <w:bookmarkStart w:id="109" w:name="ref-hoogeveen2018did"/>
-      <w:bookmarkEnd w:id="108"/>
+      <w:bookmarkStart w:id="111" w:name="ref-hoogeveen2018did"/>
+      <w:bookmarkEnd w:id="110"/>
       <w:r>
         <w:rPr>
           <w:vertAlign w:val="superscript"/>
@@ -8842,8 +8855,8 @@
       <w:pPr>
         <w:pStyle w:val="Bibliography"/>
       </w:pPr>
-      <w:bookmarkStart w:id="110" w:name="ref-hyman1954interviewing"/>
-      <w:bookmarkEnd w:id="109"/>
+      <w:bookmarkStart w:id="112" w:name="ref-hyman1954interviewing"/>
+      <w:bookmarkEnd w:id="111"/>
       <w:r>
         <w:t xml:space="preserve">Hyman, H. H. (1954). </w:t>
       </w:r>
@@ -8865,8 +8878,8 @@
       <w:pPr>
         <w:pStyle w:val="Bibliography"/>
       </w:pPr>
-      <w:bookmarkStart w:id="111" w:name="ref-isager2022student"/>
-      <w:bookmarkEnd w:id="110"/>
+      <w:bookmarkStart w:id="113" w:name="ref-isager2022student"/>
+      <w:bookmarkEnd w:id="112"/>
       <w:r>
         <w:rPr>
           <w:vertAlign w:val="superscript"/>
@@ -8905,8 +8918,8 @@
       <w:pPr>
         <w:pStyle w:val="Bibliography"/>
       </w:pPr>
-      <w:bookmarkStart w:id="112" w:name="ref-kanter2004experimental"/>
-      <w:bookmarkEnd w:id="111"/>
+      <w:bookmarkStart w:id="114" w:name="ref-kanter2004experimental"/>
+      <w:bookmarkEnd w:id="113"/>
       <w:r>
         <w:rPr>
           <w:vertAlign w:val="superscript"/>
@@ -8950,8 +8963,8 @@
       <w:pPr>
         <w:pStyle w:val="Bibliography"/>
       </w:pPr>
-      <w:bookmarkStart w:id="113" w:name="ref-kenealy1988validation"/>
-      <w:bookmarkEnd w:id="112"/>
+      <w:bookmarkStart w:id="115" w:name="ref-kenealy1988validation"/>
+      <w:bookmarkEnd w:id="114"/>
       <w:r>
         <w:rPr>
           <w:vertAlign w:val="superscript"/>
@@ -8996,8 +9009,8 @@
       <w:pPr>
         <w:pStyle w:val="Bibliography"/>
       </w:pPr>
-      <w:bookmarkStart w:id="114" w:name="ref-kersbergen2019hypothesis"/>
-      <w:bookmarkEnd w:id="113"/>
+      <w:bookmarkStart w:id="116" w:name="ref-kersbergen2019hypothesis"/>
+      <w:bookmarkEnd w:id="115"/>
       <w:r>
         <w:rPr>
           <w:vertAlign w:val="superscript"/>
@@ -9041,8 +9054,8 @@
       <w:pPr>
         <w:pStyle w:val="Bibliography"/>
       </w:pPr>
-      <w:bookmarkStart w:id="115" w:name="ref-lamberth1971similarity"/>
-      <w:bookmarkEnd w:id="114"/>
+      <w:bookmarkStart w:id="117" w:name="ref-lamberth1971similarity"/>
+      <w:bookmarkEnd w:id="116"/>
       <w:r>
         <w:rPr>
           <w:vertAlign w:val="superscript"/>
@@ -9077,8 +9090,8 @@
       <w:pPr>
         <w:pStyle w:val="Bibliography"/>
       </w:pPr>
-      <w:bookmarkStart w:id="116" w:name="ref-larsen2011further"/>
-      <w:bookmarkEnd w:id="115"/>
+      <w:bookmarkStart w:id="118" w:name="ref-larsen2011further"/>
+      <w:bookmarkEnd w:id="117"/>
       <w:r>
         <w:rPr>
           <w:vertAlign w:val="superscript"/>
@@ -9122,8 +9135,8 @@
       <w:pPr>
         <w:pStyle w:val="Bibliography"/>
       </w:pPr>
-      <w:bookmarkStart w:id="117" w:name="ref-R-performance"/>
-      <w:bookmarkEnd w:id="116"/>
+      <w:bookmarkStart w:id="119" w:name="ref-R-performance"/>
+      <w:bookmarkEnd w:id="118"/>
       <w:r>
         <w:t xml:space="preserve">Lüdecke, D., Ben-Shachar, M. S., Patil, I., Waggoner, P., &amp; Makowski, D. (2021). performance: An R package for assessment, comparison and testing of statistical models. </w:t>
       </w:r>
@@ -9160,8 +9173,8 @@
       <w:pPr>
         <w:pStyle w:val="Bibliography"/>
       </w:pPr>
-      <w:bookmarkStart w:id="118" w:name="ref-martin2018attention"/>
-      <w:bookmarkEnd w:id="117"/>
+      <w:bookmarkStart w:id="120" w:name="ref-martin2018attention"/>
+      <w:bookmarkEnd w:id="119"/>
       <w:r>
         <w:rPr>
           <w:vertAlign w:val="superscript"/>
@@ -9205,8 +9218,8 @@
       <w:pPr>
         <w:pStyle w:val="Bibliography"/>
       </w:pPr>
-      <w:bookmarkStart w:id="119" w:name="ref-masling1966role"/>
-      <w:bookmarkEnd w:id="118"/>
+      <w:bookmarkStart w:id="121" w:name="ref-masling1966role"/>
+      <w:bookmarkEnd w:id="120"/>
       <w:r>
         <w:t xml:space="preserve">Masling, J. (1966). Role-related behavior of the subject and psychologist and its effects upon psychological data. </w:t>
       </w:r>
@@ -9235,8 +9248,8 @@
       <w:pPr>
         <w:pStyle w:val="Bibliography"/>
       </w:pPr>
-      <w:bookmarkStart w:id="120" w:name="ref-R-PublicationBias"/>
-      <w:bookmarkEnd w:id="119"/>
+      <w:bookmarkStart w:id="122" w:name="ref-R-PublicationBias"/>
+      <w:bookmarkEnd w:id="121"/>
       <w:r>
         <w:t xml:space="preserve">Mathur, M. B., &amp; VanderWeele, T. J. (2020a). </w:t>
       </w:r>
@@ -9263,8 +9276,8 @@
       <w:pPr>
         <w:pStyle w:val="Bibliography"/>
       </w:pPr>
-      <w:bookmarkStart w:id="121" w:name="ref-mathur2020sensitivity"/>
-      <w:bookmarkEnd w:id="120"/>
+      <w:bookmarkStart w:id="123" w:name="ref-mathur2020sensitivity"/>
+      <w:bookmarkEnd w:id="122"/>
       <w:r>
         <w:lastRenderedPageBreak/>
         <w:t xml:space="preserve">Mathur, M. B., &amp; VanderWeele, T. J. (2020b). Sensitivity analysis for publication bias in meta-analyses. </w:t>
@@ -9303,8 +9316,8 @@
       <w:pPr>
         <w:pStyle w:val="Bibliography"/>
       </w:pPr>
-      <w:bookmarkStart w:id="122" w:name="ref-mcginley1975subject"/>
-      <w:bookmarkEnd w:id="121"/>
+      <w:bookmarkStart w:id="124" w:name="ref-mcginley1975subject"/>
+      <w:bookmarkEnd w:id="123"/>
       <w:r>
         <w:rPr>
           <w:vertAlign w:val="superscript"/>
@@ -9345,8 +9358,8 @@
       <w:pPr>
         <w:pStyle w:val="Bibliography"/>
       </w:pPr>
-      <w:bookmarkStart w:id="123" w:name="ref-mcglynn1972experimental"/>
-      <w:bookmarkEnd w:id="122"/>
+      <w:bookmarkStart w:id="125" w:name="ref-mcglynn1972experimental"/>
+      <w:bookmarkEnd w:id="124"/>
       <w:r>
         <w:rPr>
           <w:vertAlign w:val="superscript"/>
@@ -9384,8 +9397,8 @@
       <w:pPr>
         <w:pStyle w:val="Bibliography"/>
       </w:pPr>
-      <w:bookmarkStart w:id="124" w:name="ref-morris2002combining"/>
-      <w:bookmarkEnd w:id="123"/>
+      <w:bookmarkStart w:id="126" w:name="ref-morris2002combining"/>
+      <w:bookmarkEnd w:id="125"/>
       <w:r>
         <w:t>Morris, S</w:t>
       </w:r>
@@ -9443,8 +9456,8 @@
       <w:pPr>
         <w:pStyle w:val="Bibliography"/>
       </w:pPr>
-      <w:bookmarkStart w:id="125" w:name="ref-mummolo2019demand"/>
-      <w:bookmarkEnd w:id="124"/>
+      <w:bookmarkStart w:id="127" w:name="ref-mummolo2019demand"/>
+      <w:bookmarkEnd w:id="126"/>
       <w:r>
         <w:rPr>
           <w:vertAlign w:val="superscript"/>
@@ -9485,8 +9498,8 @@
       <w:pPr>
         <w:pStyle w:val="Bibliography"/>
       </w:pPr>
-      <w:bookmarkStart w:id="126" w:name="ref-orne1959nature"/>
-      <w:bookmarkEnd w:id="125"/>
+      <w:bookmarkStart w:id="128" w:name="ref-orne1959nature"/>
+      <w:bookmarkEnd w:id="127"/>
       <w:r>
         <w:t xml:space="preserve">Orne, M. T. (1959). The nature of hypnosis: Artifact and essence. </w:t>
       </w:r>
@@ -9521,8 +9534,8 @@
       <w:pPr>
         <w:pStyle w:val="Bibliography"/>
       </w:pPr>
-      <w:bookmarkStart w:id="127" w:name="ref-orne1962social"/>
-      <w:bookmarkEnd w:id="126"/>
+      <w:bookmarkStart w:id="129" w:name="ref-orne1962social"/>
+      <w:bookmarkEnd w:id="128"/>
       <w:r>
         <w:t xml:space="preserve">Orne, M. T. (1962). On the social psychology of the psychological experiment: With particular reference to demand characteristics and their implications. </w:t>
       </w:r>
@@ -9557,8 +9570,8 @@
       <w:pPr>
         <w:pStyle w:val="Bibliography"/>
       </w:pPr>
-      <w:bookmarkStart w:id="128" w:name="ref-orne1969demand"/>
-      <w:bookmarkEnd w:id="127"/>
+      <w:bookmarkStart w:id="130" w:name="ref-orne1969demand"/>
+      <w:bookmarkEnd w:id="129"/>
       <w:r>
         <w:t xml:space="preserve">Orne, M. T. (1969). Demand characteristics and the concept of quasi-controls. In R. Rosenthal &amp; R. L. Rosnow (Eds.), </w:t>
       </w:r>
@@ -9583,8 +9596,8 @@
       <w:pPr>
         <w:pStyle w:val="Bibliography"/>
       </w:pPr>
-      <w:bookmarkStart w:id="129" w:name="ref-orne1964contribution"/>
-      <w:bookmarkEnd w:id="128"/>
+      <w:bookmarkStart w:id="131" w:name="ref-orne1964contribution"/>
+      <w:bookmarkEnd w:id="130"/>
       <w:r>
         <w:rPr>
           <w:vertAlign w:val="superscript"/>
@@ -9638,8 +9651,8 @@
       <w:pPr>
         <w:pStyle w:val="Bibliography"/>
       </w:pPr>
-      <w:bookmarkStart w:id="130" w:name="ref-page2021prisma"/>
-      <w:bookmarkEnd w:id="129"/>
+      <w:bookmarkStart w:id="132" w:name="ref-page2021prisma"/>
+      <w:bookmarkEnd w:id="131"/>
       <w:r>
         <w:t xml:space="preserve">Page, M. J., McKenzie, J. E., Bossuyt, P. M., Boutron, I., Hoffmann, T. C., Mulrow, C. D., et al. (2021). The PRISMA 2020 statement: An updated guideline for reporting systematic reviews. </w:t>
       </w:r>
@@ -9674,8 +9687,8 @@
       <w:pPr>
         <w:pStyle w:val="Bibliography"/>
       </w:pPr>
-      <w:bookmarkStart w:id="131" w:name="ref-palomba1995dissociation"/>
-      <w:bookmarkEnd w:id="130"/>
+      <w:bookmarkStart w:id="133" w:name="ref-palomba1995dissociation"/>
+      <w:bookmarkEnd w:id="132"/>
       <w:r>
         <w:rPr>
           <w:vertAlign w:val="superscript"/>
@@ -9700,8 +9713,8 @@
       <w:pPr>
         <w:pStyle w:val="Bibliography"/>
       </w:pPr>
-      <w:bookmarkStart w:id="132" w:name="ref-perry1978demand"/>
-      <w:bookmarkEnd w:id="131"/>
+      <w:bookmarkStart w:id="134" w:name="ref-perry1978demand"/>
+      <w:bookmarkEnd w:id="133"/>
       <w:r>
         <w:rPr>
           <w:vertAlign w:val="superscript"/>
@@ -9742,8 +9755,8 @@
       <w:pPr>
         <w:pStyle w:val="Bibliography"/>
       </w:pPr>
-      <w:bookmarkStart w:id="133" w:name="ref-polivy1980laboratory"/>
-      <w:bookmarkEnd w:id="132"/>
+      <w:bookmarkStart w:id="135" w:name="ref-polivy1980laboratory"/>
+      <w:bookmarkEnd w:id="134"/>
       <w:r>
         <w:rPr>
           <w:vertAlign w:val="superscript"/>
@@ -9790,8 +9803,8 @@
       <w:pPr>
         <w:pStyle w:val="Bibliography"/>
       </w:pPr>
-      <w:bookmarkStart w:id="134" w:name="ref-pustejovsky2018small"/>
-      <w:bookmarkEnd w:id="133"/>
+      <w:bookmarkStart w:id="136" w:name="ref-pustejovsky2018small"/>
+      <w:bookmarkEnd w:id="135"/>
       <w:r>
         <w:t xml:space="preserve">Pustejovsky, J. E., &amp; Tipton, E. (2018). Small-sample methods for cluster-robust variance estimation and hypothesis testing in fixed effects models. </w:t>
       </w:r>
@@ -9818,8 +9831,8 @@
       <w:r>
         <w:t xml:space="preserve">. </w:t>
       </w:r>
-      <w:bookmarkStart w:id="135" w:name="ref-R-base"/>
-      <w:bookmarkEnd w:id="134"/>
+      <w:bookmarkStart w:id="137" w:name="ref-R-base"/>
+      <w:bookmarkEnd w:id="136"/>
       <w:r>
         <w:t>https://doi.org/10.1080/07350015.2016.1247004</w:t>
       </w:r>
@@ -9855,8 +9868,8 @@
       <w:pPr>
         <w:pStyle w:val="Bibliography"/>
       </w:pPr>
-      <w:bookmarkStart w:id="136" w:name="ref-riecken1962program"/>
-      <w:bookmarkEnd w:id="135"/>
+      <w:bookmarkStart w:id="138" w:name="ref-riecken1962program"/>
+      <w:bookmarkEnd w:id="137"/>
       <w:r>
         <w:t xml:space="preserve">Riecken, H. W. (1962). A program for research on experiments in social psychology. In N. W. Washburne (Ed.), </w:t>
       </w:r>
@@ -9875,8 +9888,8 @@
       <w:pPr>
         <w:pStyle w:val="Bibliography"/>
       </w:pPr>
-      <w:bookmarkStart w:id="137" w:name="ref-rodgers2021evaluating"/>
-      <w:bookmarkEnd w:id="136"/>
+      <w:bookmarkStart w:id="139" w:name="ref-rodgers2021evaluating"/>
+      <w:bookmarkEnd w:id="138"/>
       <w:r>
         <w:t xml:space="preserve">Rodgers, M. A., &amp; Pustejovsky, J. E. (2021). Evaluating meta-analytic methods to detect selective reporting in the presence of dependent effect sizes. </w:t>
       </w:r>
@@ -9911,8 +9924,8 @@
       <w:pPr>
         <w:pStyle w:val="Bibliography"/>
       </w:pPr>
-      <w:bookmarkStart w:id="138" w:name="ref-rose2014choice"/>
-      <w:bookmarkEnd w:id="137"/>
+      <w:bookmarkStart w:id="140" w:name="ref-rose2014choice"/>
+      <w:bookmarkEnd w:id="139"/>
       <w:r>
         <w:rPr>
           <w:vertAlign w:val="superscript"/>
@@ -9953,8 +9966,8 @@
       <w:pPr>
         <w:pStyle w:val="Bibliography"/>
       </w:pPr>
-      <w:bookmarkStart w:id="139" w:name="ref-rosenberg1969conditions"/>
-      <w:bookmarkEnd w:id="138"/>
+      <w:bookmarkStart w:id="141" w:name="ref-rosenberg1969conditions"/>
+      <w:bookmarkEnd w:id="140"/>
       <w:r>
         <w:t xml:space="preserve">Rosenberg, M. J. (1969). The conditions and consequences of evaluation apprehension. In R. Rosenthal &amp; R. L. Rosnow (Eds.), </w:t>
       </w:r>
@@ -9979,8 +9992,8 @@
       <w:pPr>
         <w:pStyle w:val="Bibliography"/>
       </w:pPr>
-      <w:bookmarkStart w:id="140" w:name="ref-rosnow1973mediation"/>
-      <w:bookmarkEnd w:id="139"/>
+      <w:bookmarkStart w:id="142" w:name="ref-rosnow1973mediation"/>
+      <w:bookmarkEnd w:id="141"/>
       <w:r>
         <w:t xml:space="preserve">Rosnow, R. L., &amp; Aiken, L. S. (1973). Mediation of artifacts in behavioral research. </w:t>
       </w:r>
@@ -10015,8 +10028,8 @@
       <w:pPr>
         <w:pStyle w:val="Bibliography"/>
       </w:pPr>
-      <w:bookmarkStart w:id="141" w:name="ref-rosnow1997people"/>
-      <w:bookmarkEnd w:id="140"/>
+      <w:bookmarkStart w:id="143" w:name="ref-rosnow1997people"/>
+      <w:bookmarkEnd w:id="142"/>
       <w:r>
         <w:t xml:space="preserve">Rosnow, R. L., &amp; Rosenthal, R. (1997). </w:t>
       </w:r>
@@ -10041,8 +10054,8 @@
       <w:pPr>
         <w:pStyle w:val="Bibliography"/>
       </w:pPr>
-      <w:bookmarkStart w:id="142" w:name="ref-schardt2007utilization"/>
-      <w:bookmarkEnd w:id="141"/>
+      <w:bookmarkStart w:id="144" w:name="ref-schardt2007utilization"/>
+      <w:bookmarkEnd w:id="143"/>
       <w:r>
         <w:lastRenderedPageBreak/>
         <w:t xml:space="preserve">Schardt, C., Adams, M. B., Owens, T., Keitz, S., &amp; Fontelo, P. (2007). Utilization of the PICO framework to improve searching PubMed for clinical questions. </w:t>
@@ -10078,8 +10091,8 @@
       <w:pPr>
         <w:pStyle w:val="Bibliography"/>
       </w:pPr>
-      <w:bookmarkStart w:id="143" w:name="ref-schauer1969demand"/>
-      <w:bookmarkEnd w:id="142"/>
+      <w:bookmarkStart w:id="145" w:name="ref-schauer1969demand"/>
+      <w:bookmarkEnd w:id="144"/>
       <w:r>
         <w:rPr>
           <w:vertAlign w:val="superscript"/>
@@ -10104,8 +10117,8 @@
       <w:pPr>
         <w:pStyle w:val="Bibliography"/>
       </w:pPr>
-      <w:bookmarkStart w:id="144" w:name="ref-sharpe2016frightened"/>
-      <w:bookmarkEnd w:id="143"/>
+      <w:bookmarkStart w:id="146" w:name="ref-sharpe2016frightened"/>
+      <w:bookmarkEnd w:id="145"/>
       <w:r>
         <w:t xml:space="preserve">Sharpe, D., &amp; Whelton, W. J. (2016). Frightened by an old scarecrow: The remarkable resilience of demand characteristics. </w:t>
       </w:r>
@@ -10140,8 +10153,8 @@
       <w:pPr>
         <w:pStyle w:val="Bibliography"/>
       </w:pPr>
-      <w:bookmarkStart w:id="145" w:name="ref-siegel1982influence"/>
-      <w:bookmarkEnd w:id="144"/>
+      <w:bookmarkStart w:id="147" w:name="ref-siegel1982influence"/>
+      <w:bookmarkEnd w:id="146"/>
       <w:r>
         <w:rPr>
           <w:vertAlign w:val="superscript"/>
@@ -10182,8 +10195,8 @@
       <w:pPr>
         <w:pStyle w:val="Bibliography"/>
       </w:pPr>
-      <w:bookmarkStart w:id="146" w:name="ref-sigall1970cooperative"/>
-      <w:bookmarkEnd w:id="145"/>
+      <w:bookmarkStart w:id="148" w:name="ref-sigall1970cooperative"/>
+      <w:bookmarkEnd w:id="147"/>
       <w:r>
         <w:t xml:space="preserve">Sigall, H., Aronson, E., &amp; Van Hoose, T. (1970). The cooperative subject: Myth or reality? </w:t>
       </w:r>
@@ -10218,8 +10231,8 @@
       <w:pPr>
         <w:pStyle w:val="Bibliography"/>
       </w:pPr>
-      <w:bookmarkStart w:id="147" w:name="ref-silverman1965demand"/>
-      <w:bookmarkEnd w:id="146"/>
+      <w:bookmarkStart w:id="149" w:name="ref-silverman1965demand"/>
+      <w:bookmarkEnd w:id="148"/>
       <w:r>
         <w:t xml:space="preserve">Silverman, I., &amp; Marcantonio, C. (1965). Demand characteristics versus dissonance reduction as determinants of failure-seeking behavior. </w:t>
       </w:r>
@@ -10260,8 +10273,8 @@
       <w:pPr>
         <w:pStyle w:val="Bibliography"/>
       </w:pPr>
-      <w:bookmarkStart w:id="148" w:name="ref-smith1986influence"/>
-      <w:bookmarkEnd w:id="147"/>
+      <w:bookmarkStart w:id="150" w:name="ref-smith1986influence"/>
+      <w:bookmarkEnd w:id="149"/>
       <w:r>
         <w:rPr>
           <w:vertAlign w:val="superscript"/>
@@ -10302,8 +10315,8 @@
       <w:pPr>
         <w:pStyle w:val="Bibliography"/>
       </w:pPr>
-      <w:bookmarkStart w:id="149" w:name="ref-standing2008demonstration"/>
-      <w:bookmarkEnd w:id="148"/>
+      <w:bookmarkStart w:id="151" w:name="ref-standing2008demonstration"/>
+      <w:bookmarkEnd w:id="150"/>
       <w:r>
         <w:rPr>
           <w:vertAlign w:val="superscript"/>
@@ -10339,8 +10352,8 @@
       <w:pPr>
         <w:pStyle w:val="Bibliography"/>
       </w:pPr>
-      <w:bookmarkStart w:id="150" w:name="ref-stanley2014meta"/>
-      <w:bookmarkEnd w:id="149"/>
+      <w:bookmarkStart w:id="152" w:name="ref-stanley2014meta"/>
+      <w:bookmarkEnd w:id="151"/>
       <w:r>
         <w:t xml:space="preserve">Stanley, T. D., &amp; Doucouliagos, H. (2014). Meta-regression approximations to reduce publication selection bias. </w:t>
       </w:r>
@@ -10375,8 +10388,8 @@
       <w:pPr>
         <w:pStyle w:val="Bibliography"/>
       </w:pPr>
-      <w:bookmarkStart w:id="151" w:name="ref-stewart2004placebo"/>
-      <w:bookmarkEnd w:id="150"/>
+      <w:bookmarkStart w:id="153" w:name="ref-stewart2004placebo"/>
+      <w:bookmarkEnd w:id="152"/>
       <w:r>
         <w:t xml:space="preserve">Stewart-Williams, S., &amp; Podd, J. (2004). The placebo effect: Dissolving the expectancy versus conditioning debate. </w:t>
       </w:r>
@@ -10411,8 +10424,8 @@
       <w:pPr>
         <w:pStyle w:val="Bibliography"/>
       </w:pPr>
-      <w:bookmarkStart w:id="152" w:name="ref-strohmetz2008research"/>
-      <w:bookmarkEnd w:id="151"/>
+      <w:bookmarkStart w:id="154" w:name="ref-strohmetz2008research"/>
+      <w:bookmarkEnd w:id="153"/>
       <w:r>
         <w:t xml:space="preserve">Strohmetz, D. B. (2008). Research artifacts and the social psychology of psychological experiments. </w:t>
       </w:r>
@@ -10447,8 +10460,8 @@
       <w:pPr>
         <w:pStyle w:val="Bibliography"/>
       </w:pPr>
-      <w:bookmarkStart w:id="153" w:name="ref-terhune2006induction"/>
-      <w:bookmarkEnd w:id="152"/>
+      <w:bookmarkStart w:id="155" w:name="ref-terhune2006induction"/>
+      <w:bookmarkEnd w:id="154"/>
       <w:r>
         <w:rPr>
           <w:vertAlign w:val="superscript"/>
@@ -10489,8 +10502,8 @@
       <w:pPr>
         <w:pStyle w:val="Bibliography"/>
       </w:pPr>
-      <w:bookmarkStart w:id="154" w:name="ref-tsai2018great"/>
-      <w:bookmarkEnd w:id="153"/>
+      <w:bookmarkStart w:id="156" w:name="ref-tsai2018great"/>
+      <w:bookmarkEnd w:id="155"/>
       <w:r>
         <w:rPr>
           <w:vertAlign w:val="superscript"/>
@@ -10531,8 +10544,8 @@
       <w:pPr>
         <w:pStyle w:val="Bibliography"/>
       </w:pPr>
-      <w:bookmarkStart w:id="155" w:name="ref-veitch1991demand"/>
-      <w:bookmarkEnd w:id="154"/>
+      <w:bookmarkStart w:id="157" w:name="ref-veitch1991demand"/>
+      <w:bookmarkEnd w:id="156"/>
       <w:r>
         <w:rPr>
           <w:vertAlign w:val="superscript"/>
@@ -10574,8 +10587,8 @@
       <w:pPr>
         <w:pStyle w:val="Bibliography"/>
       </w:pPr>
-      <w:bookmarkStart w:id="156" w:name="ref-verpaelst2007demand"/>
-      <w:bookmarkEnd w:id="155"/>
+      <w:bookmarkStart w:id="158" w:name="ref-verpaelst2007demand"/>
+      <w:bookmarkEnd w:id="157"/>
       <w:r>
         <w:rPr>
           <w:vertAlign w:val="superscript"/>
@@ -10624,8 +10637,8 @@
       <w:pPr>
         <w:pStyle w:val="Bibliography"/>
       </w:pPr>
-      <w:bookmarkStart w:id="157" w:name="ref-vevea1995general"/>
-      <w:bookmarkEnd w:id="156"/>
+      <w:bookmarkStart w:id="159" w:name="ref-vevea1995general"/>
+      <w:bookmarkEnd w:id="158"/>
       <w:r>
         <w:t xml:space="preserve">Vevea, J. L., &amp; Hedges, L. V. (1995). A general linear model for estimating effect size in the presence of publication bias. </w:t>
       </w:r>
@@ -10660,8 +10673,8 @@
       <w:pPr>
         <w:pStyle w:val="Bibliography"/>
       </w:pPr>
-      <w:bookmarkStart w:id="158" w:name="ref-R-metafor"/>
-      <w:bookmarkEnd w:id="157"/>
+      <w:bookmarkStart w:id="160" w:name="ref-R-metafor"/>
+      <w:bookmarkEnd w:id="159"/>
       <w:r>
         <w:t xml:space="preserve">Viechtbauer, W. (2010). Conducting meta-analyses in R with the </w:t>
       </w:r>
@@ -10693,9 +10706,9 @@
       <w:r>
         <w:t>(3), 1–48.</w:t>
       </w:r>
-      <w:bookmarkEnd w:id="75"/>
       <w:bookmarkEnd w:id="77"/>
-      <w:bookmarkEnd w:id="158"/>
+      <w:bookmarkEnd w:id="79"/>
+      <w:bookmarkEnd w:id="160"/>
       <w:r>
         <w:t xml:space="preserve"> </w:t>
       </w:r>

</xml_diff>